<commit_message>
Fin du rapport d'analyse
</commit_message>
<xml_diff>
--- a/RapportAnalyse.docx
+++ b/RapportAnalyse.docx
@@ -1,6 +1,6 @@
 
 <file path=word/document.xml><?xml version="1.0" encoding="utf-8"?>
-<w:document xmlns:wpc="http://schemas.microsoft.com/office/word/2010/wordprocessingCanvas" xmlns:cx="http://schemas.microsoft.com/office/drawing/2014/chartex" xmlns:cx1="http://schemas.microsoft.com/office/drawing/2015/9/8/chartex" xmlns:mc="http://schemas.openxmlformats.org/markup-compatibility/2006" xmlns:o="urn:schemas-microsoft-com:office:office" xmlns:r="http://schemas.openxmlformats.org/officeDocument/2006/relationships" xmlns:m="http://schemas.openxmlformats.org/officeDocument/2006/math" xmlns:v="urn:schemas-microsoft-com:vml" xmlns:wp14="http://schemas.microsoft.com/office/word/2010/wordprocessingDrawing" xmlns:wp="http://schemas.openxmlformats.org/drawingml/2006/wordprocessingDrawing" xmlns:w10="urn:schemas-microsoft-com:office:word" xmlns:w="http://schemas.openxmlformats.org/wordprocessingml/2006/main" xmlns:w14="http://schemas.microsoft.com/office/word/2010/wordml" xmlns:w15="http://schemas.microsoft.com/office/word/2012/wordml" xmlns:w16se="http://schemas.microsoft.com/office/word/2015/wordml/symex" xmlns:wpg="http://schemas.microsoft.com/office/word/2010/wordprocessingGroup" xmlns:wpi="http://schemas.microsoft.com/office/word/2010/wordprocessingInk" xmlns:wne="http://schemas.microsoft.com/office/word/2006/wordml" xmlns:wps="http://schemas.microsoft.com/office/word/2010/wordprocessingShape" mc:Ignorable="w14 w15 w16se wp14">
+<w:document xmlns:wpc="http://schemas.microsoft.com/office/word/2010/wordprocessingCanvas" xmlns:cx="http://schemas.microsoft.com/office/drawing/2014/chartex" xmlns:cx1="http://schemas.microsoft.com/office/drawing/2015/9/8/chartex" xmlns:cx2="http://schemas.microsoft.com/office/drawing/2015/10/21/chartex" xmlns:cx3="http://schemas.microsoft.com/office/drawing/2016/5/9/chartex" xmlns:cx4="http://schemas.microsoft.com/office/drawing/2016/5/10/chartex" xmlns:cx5="http://schemas.microsoft.com/office/drawing/2016/5/11/chartex" xmlns:cx6="http://schemas.microsoft.com/office/drawing/2016/5/12/chartex" xmlns:cx7="http://schemas.microsoft.com/office/drawing/2016/5/13/chartex" xmlns:cx8="http://schemas.microsoft.com/office/drawing/2016/5/14/chartex" xmlns:mc="http://schemas.openxmlformats.org/markup-compatibility/2006" xmlns:aink="http://schemas.microsoft.com/office/drawing/2016/ink" xmlns:am3d="http://schemas.microsoft.com/office/drawing/2017/model3d" xmlns:o="urn:schemas-microsoft-com:office:office" xmlns:r="http://schemas.openxmlformats.org/officeDocument/2006/relationships" xmlns:m="http://schemas.openxmlformats.org/officeDocument/2006/math" xmlns:v="urn:schemas-microsoft-com:vml" xmlns:wp14="http://schemas.microsoft.com/office/word/2010/wordprocessingDrawing" xmlns:wp="http://schemas.openxmlformats.org/drawingml/2006/wordprocessingDrawing" xmlns:w10="urn:schemas-microsoft-com:office:word" xmlns:w="http://schemas.openxmlformats.org/wordprocessingml/2006/main" xmlns:w14="http://schemas.microsoft.com/office/word/2010/wordml" xmlns:w15="http://schemas.microsoft.com/office/word/2012/wordml" xmlns:w16cid="http://schemas.microsoft.com/office/word/2016/wordml/cid" xmlns:w16se="http://schemas.microsoft.com/office/word/2015/wordml/symex" xmlns:wpg="http://schemas.microsoft.com/office/word/2010/wordprocessingGroup" xmlns:wpi="http://schemas.microsoft.com/office/word/2010/wordprocessingInk" xmlns:wne="http://schemas.microsoft.com/office/word/2006/wordml" xmlns:wps="http://schemas.microsoft.com/office/word/2010/wordprocessingShape" mc:Ignorable="w14 w15 w16se w16cid wp14">
   <w:body>
     <w:sdt>
       <w:sdtPr>
@@ -10,6 +10,7 @@
           <w:docPartUnique/>
         </w:docPartObj>
       </w:sdtPr>
+      <w:sdtEndPr/>
       <w:sdtContent>
         <w:p/>
         <w:tbl>
@@ -17,7 +18,7 @@
             <w:tblpPr w:leftFromText="187" w:rightFromText="187" w:horzAnchor="margin" w:tblpXSpec="center" w:tblpY="2881"/>
             <w:tblW w:w="4000" w:type="pct"/>
             <w:tblBorders>
-              <w:left w:val="single" w:sz="12" w:space="0" w:color="4472C4" w:themeColor="accent1"/>
+              <w:left w:val="single" w:sz="12" w:space="0" w:color="F0A22E" w:themeColor="accent1"/>
             </w:tblBorders>
             <w:tblCellMar>
               <w:left w:w="144" w:type="dxa"/>
@@ -32,7 +33,7 @@
             <w:sdt>
               <w:sdtPr>
                 <w:rPr>
-                  <w:color w:val="2F5496" w:themeColor="accent1" w:themeShade="BF"/>
+                  <w:color w:val="C77C0E" w:themeColor="accent1" w:themeShade="BF"/>
                   <w:sz w:val="24"/>
                   <w:szCs w:val="24"/>
                 </w:rPr>
@@ -44,6 +45,7 @@
                 <w:dataBinding w:prefixMappings="xmlns:ns0='http://schemas.openxmlformats.org/officeDocument/2006/extended-properties'" w:xpath="/ns0:Properties[1]/ns0:Company[1]" w:storeItemID="{6668398D-A668-4E3E-A5EB-62B293D839F1}"/>
                 <w:text/>
               </w:sdtPr>
+              <w:sdtEndPr/>
               <w:sdtContent>
                 <w:tc>
                   <w:tcPr>
@@ -59,13 +61,13 @@
                     <w:pPr>
                       <w:pStyle w:val="Sansinterligne"/>
                       <w:rPr>
-                        <w:color w:val="2F5496" w:themeColor="accent1" w:themeShade="BF"/>
+                        <w:color w:val="C77C0E" w:themeColor="accent1" w:themeShade="BF"/>
                         <w:sz w:val="24"/>
                       </w:rPr>
                     </w:pPr>
                     <w:r>
                       <w:rPr>
-                        <w:color w:val="2F5496" w:themeColor="accent1" w:themeShade="BF"/>
+                        <w:color w:val="C77C0E" w:themeColor="accent1" w:themeShade="BF"/>
                         <w:sz w:val="24"/>
                         <w:szCs w:val="24"/>
                       </w:rPr>
@@ -85,7 +87,7 @@
                 <w:sdtPr>
                   <w:rPr>
                     <w:rFonts w:asciiTheme="majorHAnsi" w:eastAsiaTheme="majorEastAsia" w:hAnsiTheme="majorHAnsi" w:cstheme="majorBidi"/>
-                    <w:color w:val="4472C4" w:themeColor="accent1"/>
+                    <w:color w:val="F0A22E" w:themeColor="accent1"/>
                     <w:sz w:val="88"/>
                     <w:szCs w:val="88"/>
                   </w:rPr>
@@ -97,6 +99,7 @@
                   <w:dataBinding w:prefixMappings="xmlns:ns0='http://schemas.openxmlformats.org/package/2006/metadata/core-properties' xmlns:ns1='http://purl.org/dc/elements/1.1/'" w:xpath="/ns0:coreProperties[1]/ns1:title[1]" w:storeItemID="{6C3C8BC8-F283-45AE-878A-BAB7291924A1}"/>
                   <w:text/>
                 </w:sdtPr>
+                <w:sdtEndPr/>
                 <w:sdtContent>
                   <w:p>
                     <w:pPr>
@@ -104,7 +107,7 @@
                       <w:spacing w:line="216" w:lineRule="auto"/>
                       <w:rPr>
                         <w:rFonts w:asciiTheme="majorHAnsi" w:eastAsiaTheme="majorEastAsia" w:hAnsiTheme="majorHAnsi" w:cstheme="majorBidi"/>
-                        <w:color w:val="4472C4" w:themeColor="accent1"/>
+                        <w:color w:val="F0A22E" w:themeColor="accent1"/>
                         <w:sz w:val="88"/>
                         <w:szCs w:val="88"/>
                       </w:rPr>
@@ -112,7 +115,7 @@
                     <w:r>
                       <w:rPr>
                         <w:rFonts w:asciiTheme="majorHAnsi" w:eastAsiaTheme="majorEastAsia" w:hAnsiTheme="majorHAnsi" w:cstheme="majorBidi"/>
-                        <w:color w:val="4472C4" w:themeColor="accent1"/>
+                        <w:color w:val="F0A22E" w:themeColor="accent1"/>
                         <w:sz w:val="88"/>
                         <w:szCs w:val="88"/>
                       </w:rPr>
@@ -138,7 +141,7 @@
                 <w:pPr>
                   <w:pStyle w:val="Sansinterligne"/>
                   <w:rPr>
-                    <w:color w:val="2F5496" w:themeColor="accent1" w:themeShade="BF"/>
+                    <w:color w:val="C77C0E" w:themeColor="accent1" w:themeShade="BF"/>
                     <w:sz w:val="24"/>
                   </w:rPr>
                 </w:pPr>
@@ -169,7 +172,7 @@
               <w:sdt>
                 <w:sdtPr>
                   <w:rPr>
-                    <w:color w:val="4472C4" w:themeColor="accent1"/>
+                    <w:color w:val="F0A22E" w:themeColor="accent1"/>
                     <w:sz w:val="28"/>
                     <w:szCs w:val="28"/>
                   </w:rPr>
@@ -181,19 +184,20 @@
                   <w:dataBinding w:prefixMappings="xmlns:ns0='http://schemas.openxmlformats.org/package/2006/metadata/core-properties' xmlns:ns1='http://purl.org/dc/elements/1.1/'" w:xpath="/ns0:coreProperties[1]/ns1:creator[1]" w:storeItemID="{6C3C8BC8-F283-45AE-878A-BAB7291924A1}"/>
                   <w:text/>
                 </w:sdtPr>
+                <w:sdtEndPr/>
                 <w:sdtContent>
                   <w:p>
                     <w:pPr>
                       <w:pStyle w:val="Sansinterligne"/>
                       <w:rPr>
-                        <w:color w:val="4472C4" w:themeColor="accent1"/>
+                        <w:color w:val="F0A22E" w:themeColor="accent1"/>
                         <w:sz w:val="28"/>
                         <w:szCs w:val="28"/>
                       </w:rPr>
                     </w:pPr>
                     <w:r>
                       <w:rPr>
-                        <w:color w:val="4472C4" w:themeColor="accent1"/>
+                        <w:color w:val="F0A22E" w:themeColor="accent1"/>
                         <w:sz w:val="28"/>
                         <w:szCs w:val="28"/>
                       </w:rPr>
@@ -201,7 +205,7 @@
                     </w:r>
                     <w:r>
                       <w:rPr>
-                        <w:color w:val="4472C4" w:themeColor="accent1"/>
+                        <w:color w:val="F0A22E" w:themeColor="accent1"/>
                         <w:sz w:val="28"/>
                         <w:szCs w:val="28"/>
                       </w:rPr>
@@ -209,7 +213,7 @@
                     </w:r>
                     <w:r>
                       <w:rPr>
-                        <w:color w:val="4472C4" w:themeColor="accent1"/>
+                        <w:color w:val="F0A22E" w:themeColor="accent1"/>
                         <w:sz w:val="28"/>
                         <w:szCs w:val="28"/>
                       </w:rPr>
@@ -221,7 +225,7 @@
               <w:sdt>
                 <w:sdtPr>
                   <w:rPr>
-                    <w:color w:val="4472C4" w:themeColor="accent1"/>
+                    <w:color w:val="F0A22E" w:themeColor="accent1"/>
                     <w:sz w:val="28"/>
                     <w:szCs w:val="28"/>
                   </w:rPr>
@@ -239,19 +243,20 @@
                     <w:calendar w:val="gregorian"/>
                   </w:date>
                 </w:sdtPr>
+                <w:sdtEndPr/>
                 <w:sdtContent>
                   <w:p>
                     <w:pPr>
                       <w:pStyle w:val="Sansinterligne"/>
                       <w:rPr>
-                        <w:color w:val="4472C4" w:themeColor="accent1"/>
+                        <w:color w:val="F0A22E" w:themeColor="accent1"/>
                         <w:sz w:val="28"/>
                         <w:szCs w:val="28"/>
                       </w:rPr>
                     </w:pPr>
                     <w:r>
                       <w:rPr>
-                        <w:color w:val="4472C4" w:themeColor="accent1"/>
+                        <w:color w:val="F0A22E" w:themeColor="accent1"/>
                         <w:sz w:val="28"/>
                         <w:szCs w:val="28"/>
                       </w:rPr>
@@ -264,7 +269,7 @@
                 <w:pPr>
                   <w:pStyle w:val="Sansinterligne"/>
                   <w:rPr>
-                    <w:color w:val="4472C4" w:themeColor="accent1"/>
+                    <w:color w:val="F0A22E" w:themeColor="accent1"/>
                   </w:rPr>
                 </w:pPr>
               </w:p>
@@ -272,6 +277,66 @@
           </w:tr>
         </w:tbl>
         <w:p>
+          <w:r>
+            <w:rPr>
+              <w:noProof/>
+            </w:rPr>
+            <w:drawing>
+              <wp:anchor distT="0" distB="0" distL="114300" distR="114300" simplePos="0" relativeHeight="251658240" behindDoc="1" locked="0" layoutInCell="1" allowOverlap="1" wp14:anchorId="6DA43257">
+                <wp:simplePos x="0" y="0"/>
+                <wp:positionH relativeFrom="column">
+                  <wp:posOffset>1823341</wp:posOffset>
+                </wp:positionH>
+                <wp:positionV relativeFrom="paragraph">
+                  <wp:posOffset>3348355</wp:posOffset>
+                </wp:positionV>
+                <wp:extent cx="2448000" cy="1292400"/>
+                <wp:effectExtent l="0" t="0" r="0" b="0"/>
+                <wp:wrapNone/>
+                <wp:docPr id="3" name="Image 3"/>
+                <wp:cNvGraphicFramePr>
+                  <a:graphicFrameLocks xmlns:a="http://schemas.openxmlformats.org/drawingml/2006/main" noChangeAspect="1"/>
+                </wp:cNvGraphicFramePr>
+                <a:graphic xmlns:a="http://schemas.openxmlformats.org/drawingml/2006/main">
+                  <a:graphicData uri="http://schemas.openxmlformats.org/drawingml/2006/picture">
+                    <pic:pic xmlns:pic="http://schemas.openxmlformats.org/drawingml/2006/picture">
+                      <pic:nvPicPr>
+                        <pic:cNvPr id="3" name="Festival_de_Cannes_Logo.svg.png"/>
+                        <pic:cNvPicPr/>
+                      </pic:nvPicPr>
+                      <pic:blipFill>
+                        <a:blip r:embed="rId9" cstate="print">
+                          <a:extLst>
+                            <a:ext uri="{28A0092B-C50C-407E-A947-70E740481C1C}">
+                              <a14:useLocalDpi xmlns:a14="http://schemas.microsoft.com/office/drawing/2010/main" val="0"/>
+                            </a:ext>
+                          </a:extLst>
+                        </a:blip>
+                        <a:stretch>
+                          <a:fillRect/>
+                        </a:stretch>
+                      </pic:blipFill>
+                      <pic:spPr>
+                        <a:xfrm>
+                          <a:off x="0" y="0"/>
+                          <a:ext cx="2448000" cy="1292400"/>
+                        </a:xfrm>
+                        <a:prstGeom prst="rect">
+                          <a:avLst/>
+                        </a:prstGeom>
+                      </pic:spPr>
+                    </pic:pic>
+                  </a:graphicData>
+                </a:graphic>
+                <wp14:sizeRelH relativeFrom="margin">
+                  <wp14:pctWidth>0</wp14:pctWidth>
+                </wp14:sizeRelH>
+                <wp14:sizeRelV relativeFrom="margin">
+                  <wp14:pctHeight>0</wp14:pctHeight>
+                </wp14:sizeRelV>
+              </wp:anchor>
+            </w:drawing>
+          </w:r>
           <w:r>
             <w:br w:type="page"/>
           </w:r>
@@ -430,7 +495,7 @@
           <w:rPr>
             <w:webHidden/>
           </w:rPr>
-          <w:t>2</w:t>
+          <w:t>3</w:t>
         </w:r>
         <w:r>
           <w:rPr>
@@ -546,7 +611,7 @@
           <w:rPr>
             <w:webHidden/>
           </w:rPr>
-          <w:t>5</w:t>
+          <w:t>4</w:t>
         </w:r>
         <w:r>
           <w:rPr>
@@ -604,7 +669,7 @@
           <w:rPr>
             <w:webHidden/>
           </w:rPr>
-          <w:t>5</w:t>
+          <w:t>4</w:t>
         </w:r>
         <w:r>
           <w:rPr>
@@ -662,7 +727,7 @@
           <w:rPr>
             <w:webHidden/>
           </w:rPr>
-          <w:t>6</w:t>
+          <w:t>4</w:t>
         </w:r>
         <w:r>
           <w:rPr>
@@ -720,7 +785,7 @@
           <w:rPr>
             <w:webHidden/>
           </w:rPr>
-          <w:t>7</w:t>
+          <w:t>4</w:t>
         </w:r>
         <w:r>
           <w:rPr>
@@ -778,7 +843,7 @@
           <w:rPr>
             <w:webHidden/>
           </w:rPr>
-          <w:t>7</w:t>
+          <w:t>4</w:t>
         </w:r>
         <w:r>
           <w:rPr>
@@ -836,7 +901,7 @@
           <w:rPr>
             <w:webHidden/>
           </w:rPr>
-          <w:t>8</w:t>
+          <w:t>5</w:t>
         </w:r>
         <w:r>
           <w:rPr>
@@ -894,7 +959,7 @@
           <w:rPr>
             <w:webHidden/>
           </w:rPr>
-          <w:t>9</w:t>
+          <w:t>6</w:t>
         </w:r>
         <w:r>
           <w:rPr>
@@ -952,7 +1017,7 @@
           <w:rPr>
             <w:webHidden/>
           </w:rPr>
-          <w:t>10</w:t>
+          <w:t>8</w:t>
         </w:r>
         <w:r>
           <w:rPr>
@@ -1010,7 +1075,7 @@
           <w:rPr>
             <w:webHidden/>
           </w:rPr>
-          <w:t>11</w:t>
+          <w:t>9</w:t>
         </w:r>
         <w:r>
           <w:rPr>
@@ -1068,7 +1133,7 @@
           <w:rPr>
             <w:webHidden/>
           </w:rPr>
-          <w:t>11</w:t>
+          <w:t>9</w:t>
         </w:r>
         <w:r>
           <w:rPr>
@@ -1126,7 +1191,7 @@
           <w:rPr>
             <w:webHidden/>
           </w:rPr>
-          <w:t>12</w:t>
+          <w:t>10</w:t>
         </w:r>
         <w:r>
           <w:rPr>
@@ -1184,7 +1249,7 @@
           <w:rPr>
             <w:webHidden/>
           </w:rPr>
-          <w:t>13</w:t>
+          <w:t>11</w:t>
         </w:r>
         <w:r>
           <w:rPr>
@@ -1242,7 +1307,7 @@
           <w:rPr>
             <w:webHidden/>
           </w:rPr>
-          <w:t>14</w:t>
+          <w:t>12</w:t>
         </w:r>
         <w:r>
           <w:rPr>
@@ -1300,7 +1365,7 @@
           <w:rPr>
             <w:webHidden/>
           </w:rPr>
-          <w:t>15</w:t>
+          <w:t>13</w:t>
         </w:r>
         <w:r>
           <w:rPr>
@@ -1358,7 +1423,7 @@
           <w:rPr>
             <w:webHidden/>
           </w:rPr>
-          <w:t>15</w:t>
+          <w:t>13</w:t>
         </w:r>
         <w:r>
           <w:rPr>
@@ -1416,7 +1481,7 @@
           <w:rPr>
             <w:webHidden/>
           </w:rPr>
-          <w:t>17</w:t>
+          <w:t>14</w:t>
         </w:r>
         <w:r>
           <w:rPr>
@@ -1474,7 +1539,7 @@
           <w:rPr>
             <w:webHidden/>
           </w:rPr>
-          <w:t>19</w:t>
+          <w:t>15</w:t>
         </w:r>
         <w:r>
           <w:rPr>
@@ -1532,7 +1597,7 @@
           <w:rPr>
             <w:webHidden/>
           </w:rPr>
-          <w:t>20</w:t>
+          <w:t>16</w:t>
         </w:r>
         <w:r>
           <w:rPr>
@@ -1547,12 +1612,29 @@
         <w:fldChar w:fldCharType="end"/>
       </w:r>
       <w:bookmarkStart w:id="0" w:name="_Toc533081900"/>
+    </w:p>
+    <w:p>
+      <w:r>
+        <w:t>Annexes : maquettes des applications Java et Web.</w:t>
+      </w:r>
+    </w:p>
+    <w:p>
+      <w:r>
+        <w:tab/>
+        <w:t>JavaAppStoryBoard.pdf</w:t>
+      </w:r>
+    </w:p>
+    <w:p>
+      <w:r>
+        <w:tab/>
+        <w:t>WebAppStoryBoard.pdf</w:t>
+      </w:r>
     </w:p>
     <w:p>
       <w:pPr>
         <w:rPr>
           <w:rFonts w:asciiTheme="majorHAnsi" w:eastAsiaTheme="majorEastAsia" w:hAnsiTheme="majorHAnsi" w:cstheme="majorBidi"/>
-          <w:color w:val="2F5496" w:themeColor="accent1" w:themeShade="BF"/>
+          <w:color w:val="C77C0E" w:themeColor="accent1" w:themeShade="BF"/>
           <w:sz w:val="32"/>
           <w:szCs w:val="32"/>
         </w:rPr>
@@ -1581,13 +1663,20 @@
       </w:r>
       <w:bookmarkEnd w:id="1"/>
     </w:p>
+    <w:p/>
     <w:p>
       <w:pPr>
         <w:pStyle w:val="Paragraphedeliste"/>
         <w:ind w:left="432"/>
       </w:pPr>
       <w:r>
-        <w:t>L’application que nous devons réaliser se fera en web et en Java.</w:t>
+        <w:t xml:space="preserve">L’application que nous devons réaliser se fera en </w:t>
+      </w:r>
+      <w:r>
+        <w:t>W</w:t>
+      </w:r>
+      <w:r>
+        <w:t>eb et en Java.</w:t>
       </w:r>
     </w:p>
     <w:p>
@@ -1595,9 +1684,6 @@
         <w:pStyle w:val="Paragraphedeliste"/>
         <w:ind w:left="432"/>
       </w:pPr>
-      <w:r>
-        <w:t>Elle concerne le Festival de Cannes et permettra de simplifier la gestion des VIP et le planning des projections des films, en interne.</w:t>
-      </w:r>
     </w:p>
     <w:p>
       <w:pPr>
@@ -1605,6 +1691,21 @@
         <w:ind w:left="432"/>
       </w:pPr>
       <w:r>
+        <w:t>Elle concerne le Festival de Cannes et permettra de simplifier la gestion des VIP et le planning des projections des films, en interne.</w:t>
+      </w:r>
+    </w:p>
+    <w:p>
+      <w:pPr>
+        <w:pStyle w:val="Paragraphedeliste"/>
+        <w:ind w:left="432"/>
+      </w:pPr>
+    </w:p>
+    <w:p>
+      <w:pPr>
+        <w:pStyle w:val="Paragraphedeliste"/>
+        <w:ind w:left="432"/>
+      </w:pPr>
+      <w:r>
         <w:t>Pour la gestion des VIP qui se fera par une application web, nous auront besoin de mettre en place une base de données qui répertoriera les fiches des différents VIP avec leurs attributs (photo, nationalité, type, coefficient d’importance, prise en charge, compagnon attitré, … ).</w:t>
       </w:r>
       <w:r>
@@ -1613,7 +1714,13 @@
       </w:r>
       <w:r>
         <w:br/>
-        <w:t>Une fois connecter, l’utilisateur pourra créer de nouvelles fiches VIP, les modifier ou simplement les consulter.</w:t>
+        <w:t>Une fois connecter, l’utilisateur pourra créer de nouvelles fiches VIP, les modifier ou simplement les consulter</w:t>
+      </w:r>
+      <w:r>
+        <w:t>, à partir d’une liste sur la droite, ou par recherche</w:t>
+      </w:r>
+      <w:r>
+        <w:t>.</w:t>
       </w:r>
     </w:p>
     <w:p>
@@ -1621,12 +1728,63 @@
         <w:pStyle w:val="Paragraphedeliste"/>
         <w:ind w:left="432"/>
       </w:pPr>
+    </w:p>
+    <w:p>
+      <w:pPr>
+        <w:pStyle w:val="Paragraphedeliste"/>
+        <w:ind w:left="432"/>
+      </w:pPr>
       <w:r>
         <w:t>Pour le planning des projections, l’application se fera en Java. Il faudra également une base de données qui répertoriera tous les films ainsi que leurs attributs (nom du film, catégorie, durée, réalisateur, nombre de projections, … ).</w:t>
       </w:r>
       <w:r>
         <w:br/>
-        <w:t xml:space="preserve">A partir de l’application il faudra pouvoir consulter le planning global, c’est-à-dire le calendrier des séances. On pourra sélectionner une salle pour voir plus en détail les projections prévues pour cette dernière ou sélectionner un jour pour voir les projections prévues ce jour. Les jurys seront visibles par des couleurs distinctes dans le planning, permettant de </w:t>
+        <w:t>A partir de l’application il faudra pouvoir consulter le planning global</w:t>
+      </w:r>
+      <w:r>
+        <w:t xml:space="preserve"> (après avoir générer une première fois le planning)</w:t>
+      </w:r>
+      <w:r>
+        <w:t xml:space="preserve">, c’est-à-dire le calendrier des séances. </w:t>
+      </w:r>
+      <w:r>
+        <w:br/>
+      </w:r>
+      <w:r>
+        <w:t xml:space="preserve">On pourra sélectionner une salle pour voir plus en détail les projections prévues pour cette dernière ou sélectionner un jour pour voir les projections prévues ce jour. </w:t>
+      </w:r>
+      <w:r>
+        <w:br/>
+      </w:r>
+      <w:r>
+        <w:t>On pourra cocher une case pour ne voir que les séances libres et ajouter un film à ces dernières (cette option sera disponible quelque soit le planning affiché : planning général, planning en fonction de la salle, planning en fonction du jour ou en fonction des séances libres).</w:t>
+      </w:r>
+      <w:r>
+        <w:br/>
+      </w:r>
+      <w:r>
+        <w:t>On pourra aussi rechercher un film pour voir ses attributs. De même, lorsqu’on cliquera sur une séance occupée, nous aurons un descriptif du film ainsi que la possibilité de supprimer la séance.</w:t>
+      </w:r>
+      <w:r>
+        <w:br/>
+      </w:r>
+      <w:r>
+        <w:t xml:space="preserve">Sur la page du planning général il y aura la possibilité de </w:t>
+      </w:r>
+      <w:r>
+        <w:t>réinitialiser le planning à partir de l’écran du planning principal.</w:t>
+      </w:r>
+      <w:r>
+        <w:br/>
+        <w:t xml:space="preserve">Pour ajouter une séance, </w:t>
+      </w:r>
+      <w:proofErr w:type="gramStart"/>
+      <w:r>
+        <w:t>on</w:t>
+      </w:r>
+      <w:proofErr w:type="gramEnd"/>
+      <w:r>
+        <w:t xml:space="preserve"> choisi le film dans une liste, on peut les trier par catégorie, ainsi que choisir la durée de réservation de la salle.</w:t>
       </w:r>
     </w:p>
     <w:p/>
@@ -1634,7 +1792,7 @@
       <w:pPr>
         <w:rPr>
           <w:rFonts w:asciiTheme="majorHAnsi" w:eastAsiaTheme="majorEastAsia" w:hAnsiTheme="majorHAnsi" w:cstheme="majorBidi"/>
-          <w:color w:val="2F5496" w:themeColor="accent1" w:themeShade="BF"/>
+          <w:color w:val="C77C0E" w:themeColor="accent1" w:themeShade="BF"/>
           <w:sz w:val="26"/>
           <w:szCs w:val="26"/>
         </w:rPr>
@@ -1798,7 +1956,11 @@
               <w:right w:val="single" w:sz="6" w:space="0" w:color="auto"/>
             </w:tcBorders>
           </w:tcPr>
-          <w:p/>
+          <w:p>
+            <w:r>
+              <w:t>Modèle de l’application Java qui gère les plannings et de l’application Web qui gère les VIP (mais ne génère que le code Java)</w:t>
+            </w:r>
+          </w:p>
         </w:tc>
       </w:tr>
       <w:tr>
@@ -1828,7 +1990,11 @@
               <w:right w:val="single" w:sz="6" w:space="0" w:color="auto"/>
             </w:tcBorders>
           </w:tcPr>
-          <w:p/>
+          <w:p>
+            <w:r>
+              <w:t>Julien GIRAUD, Mélodie GUERIN</w:t>
+            </w:r>
+          </w:p>
         </w:tc>
       </w:tr>
       <w:tr>
@@ -1862,27 +2028,7 @@
         </w:tc>
       </w:tr>
     </w:tbl>
-    <w:p>
-      <w:pPr>
-        <w:rPr>
-          <w:sz w:val="20"/>
-          <w:szCs w:val="20"/>
-        </w:rPr>
-      </w:pPr>
-    </w:p>
-    <w:p>
-      <w:r>
-        <w:rPr>
-          <w:sz w:val="20"/>
-          <w:szCs w:val="20"/>
-        </w:rPr>
-        <w:br w:type="page"/>
-      </w:r>
-      <w:r>
-        <w:lastRenderedPageBreak/>
-        <w:t>Description succincte du modèle</w:t>
-      </w:r>
-    </w:p>
+    <w:p/>
     <w:p>
       <w:pPr>
         <w:pStyle w:val="Titre1"/>
@@ -1996,23 +2142,12 @@
     <w:p>
       <w:pPr>
         <w:rPr>
-          <w:sz w:val="20"/>
-          <w:szCs w:val="20"/>
-        </w:rPr>
-      </w:pPr>
-    </w:p>
-    <w:p>
-      <w:pPr>
-        <w:rPr>
           <w:rFonts w:asciiTheme="majorHAnsi" w:eastAsiaTheme="majorEastAsia" w:hAnsiTheme="majorHAnsi" w:cstheme="majorBidi"/>
-          <w:color w:val="2F5496" w:themeColor="accent1" w:themeShade="BF"/>
+          <w:color w:val="C77C0E" w:themeColor="accent1" w:themeShade="BF"/>
           <w:sz w:val="26"/>
           <w:szCs w:val="26"/>
         </w:rPr>
       </w:pPr>
-      <w:r>
-        <w:br w:type="page"/>
-      </w:r>
     </w:p>
     <w:p>
       <w:pPr>
@@ -2020,7 +2155,6 @@
       </w:pPr>
       <w:bookmarkStart w:id="5" w:name="_Toc533081905"/>
       <w:r>
-        <w:lastRenderedPageBreak/>
         <w:t>Diagramme packages</w:t>
       </w:r>
       <w:bookmarkEnd w:id="5"/>
@@ -2052,7 +2186,7 @@
                     </pic:cNvPicPr>
                   </pic:nvPicPr>
                   <pic:blipFill>
-                    <a:blip r:embed="rId9">
+                    <a:blip r:embed="rId10">
                       <a:extLst>
                         <a:ext uri="{28A0092B-C50C-407E-A947-70E740481C1C}">
                           <a14:useLocalDpi xmlns:a14="http://schemas.microsoft.com/office/drawing/2010/main" val="0"/>
@@ -2084,18 +2218,13 @@
         </w:drawing>
       </w:r>
     </w:p>
-    <w:p>
-      <w:r>
-        <w:br w:type="page"/>
-      </w:r>
-    </w:p>
+    <w:p/>
     <w:p>
       <w:pPr>
         <w:pStyle w:val="Titre1"/>
       </w:pPr>
       <w:bookmarkStart w:id="6" w:name="_Toc533081906"/>
       <w:r>
-        <w:lastRenderedPageBreak/>
         <w:t>Package Planning</w:t>
       </w:r>
       <w:bookmarkEnd w:id="6"/>
@@ -2331,7 +2460,7 @@
                     </pic:cNvPicPr>
                   </pic:nvPicPr>
                   <pic:blipFill>
-                    <a:blip r:embed="rId10">
+                    <a:blip r:embed="rId11">
                       <a:extLst>
                         <a:ext uri="{28A0092B-C50C-407E-A947-70E740481C1C}">
                           <a14:useLocalDpi xmlns:a14="http://schemas.microsoft.com/office/drawing/2010/main" val="0"/>
@@ -2374,7 +2503,7 @@
       <w:pPr>
         <w:rPr>
           <w:rFonts w:asciiTheme="majorHAnsi" w:eastAsiaTheme="majorEastAsia" w:hAnsiTheme="majorHAnsi" w:cstheme="majorBidi"/>
-          <w:color w:val="2F5496" w:themeColor="accent1" w:themeShade="BF"/>
+          <w:color w:val="C77C0E" w:themeColor="accent1" w:themeShade="BF"/>
           <w:sz w:val="26"/>
           <w:szCs w:val="26"/>
         </w:rPr>
@@ -2427,7 +2556,7 @@
                     </pic:cNvPicPr>
                   </pic:nvPicPr>
                   <pic:blipFill>
-                    <a:blip r:embed="rId11">
+                    <a:blip r:embed="rId12">
                       <a:extLst>
                         <a:ext uri="{28A0092B-C50C-407E-A947-70E740481C1C}">
                           <a14:useLocalDpi xmlns:a14="http://schemas.microsoft.com/office/drawing/2010/main" val="0"/>
@@ -2464,13 +2593,12 @@
         <w:pStyle w:val="Titre2"/>
       </w:pPr>
       <w:r>
+        <w:lastRenderedPageBreak/>
         <w:t>Génération automatique de code</w:t>
       </w:r>
       <w:r>
         <w:t> : classe Jury</w:t>
       </w:r>
-      <w:bookmarkStart w:id="10" w:name="_GoBack"/>
-      <w:bookmarkEnd w:id="10"/>
     </w:p>
     <w:p>
       <w:r>
@@ -2494,7 +2622,7 @@
                     <pic:cNvPicPr/>
                   </pic:nvPicPr>
                   <pic:blipFill>
-                    <a:blip r:embed="rId12"/>
+                    <a:blip r:embed="rId13"/>
                     <a:stretch>
                       <a:fillRect/>
                     </a:stretch>
@@ -2514,20 +2642,21 @@
           </wp:inline>
         </w:drawing>
       </w:r>
-      <w:bookmarkStart w:id="11" w:name="_Toc533081910"/>
+      <w:bookmarkStart w:id="10" w:name="_Toc533081910"/>
     </w:p>
     <w:p>
       <w:pPr>
         <w:pStyle w:val="Titre2"/>
       </w:pPr>
       <w:r>
+        <w:lastRenderedPageBreak/>
         <w:t xml:space="preserve">Diagramme </w:t>
       </w:r>
       <w:proofErr w:type="spellStart"/>
       <w:r>
         <w:t>DiagrammeSequenceAjouterSeance</w:t>
       </w:r>
-      <w:bookmarkEnd w:id="11"/>
+      <w:bookmarkEnd w:id="10"/>
       <w:proofErr w:type="spellEnd"/>
     </w:p>
     <w:p>
@@ -2557,7 +2686,7 @@
                     </pic:cNvPicPr>
                   </pic:nvPicPr>
                   <pic:blipFill>
-                    <a:blip r:embed="rId13">
+                    <a:blip r:embed="rId14">
                       <a:extLst>
                         <a:ext uri="{28A0092B-C50C-407E-A947-70E740481C1C}">
                           <a14:useLocalDpi xmlns:a14="http://schemas.microsoft.com/office/drawing/2010/main" val="0"/>
@@ -2597,229 +2726,41 @@
     <w:p>
       <w:pPr>
         <w:pStyle w:val="Titre1"/>
-      </w:pPr>
-      <w:bookmarkStart w:id="12" w:name="_Toc533081911"/>
-      <w:r>
-        <w:lastRenderedPageBreak/>
-        <w:t>Package VIP</w:t>
-      </w:r>
-      <w:bookmarkEnd w:id="12"/>
-    </w:p>
-    <w:p>
-      <w:pPr>
-        <w:pStyle w:val="Titre2"/>
-      </w:pPr>
-      <w:bookmarkStart w:id="13" w:name="_Toc533081912"/>
-      <w:r>
-        <w:t>Liste des diagrammes</w:t>
-      </w:r>
-      <w:bookmarkEnd w:id="13"/>
-    </w:p>
-    <w:tbl>
-      <w:tblPr>
-        <w:tblW w:w="0" w:type="auto"/>
-        <w:tblInd w:w="226" w:type="dxa"/>
-        <w:tblLayout w:type="fixed"/>
-        <w:tblCellMar>
-          <w:left w:w="113" w:type="dxa"/>
-          <w:right w:w="113" w:type="dxa"/>
-        </w:tblCellMar>
-        <w:tblLook w:val="0000" w:firstRow="0" w:lastRow="0" w:firstColumn="0" w:lastColumn="0" w:noHBand="0" w:noVBand="0"/>
-      </w:tblPr>
-      <w:tblGrid>
-        <w:gridCol w:w="4876"/>
-        <w:gridCol w:w="4989"/>
-      </w:tblGrid>
-      <w:tr>
-        <w:tc>
-          <w:tcPr>
-            <w:tcW w:w="4876" w:type="dxa"/>
-            <w:tcBorders>
-              <w:top w:val="single" w:sz="6" w:space="0" w:color="auto"/>
-              <w:left w:val="single" w:sz="6" w:space="0" w:color="auto"/>
-              <w:bottom w:val="single" w:sz="6" w:space="0" w:color="auto"/>
-              <w:right w:val="nil"/>
-            </w:tcBorders>
-          </w:tcPr>
-          <w:p>
-            <w:pPr>
-              <w:jc w:val="center"/>
-            </w:pPr>
-            <w:r>
-              <w:t>Nom</w:t>
-            </w:r>
-          </w:p>
-        </w:tc>
-        <w:tc>
-          <w:tcPr>
-            <w:tcW w:w="4989" w:type="dxa"/>
-            <w:tcBorders>
-              <w:top w:val="single" w:sz="6" w:space="0" w:color="auto"/>
-              <w:left w:val="single" w:sz="6" w:space="0" w:color="auto"/>
-              <w:bottom w:val="single" w:sz="6" w:space="0" w:color="auto"/>
-              <w:right w:val="single" w:sz="6" w:space="0" w:color="auto"/>
-            </w:tcBorders>
-          </w:tcPr>
-          <w:p>
-            <w:pPr>
-              <w:jc w:val="center"/>
-            </w:pPr>
-            <w:r>
-              <w:t>Code</w:t>
-            </w:r>
-          </w:p>
-        </w:tc>
-      </w:tr>
-      <w:tr>
-        <w:tc>
-          <w:tcPr>
-            <w:tcW w:w="4876" w:type="dxa"/>
-            <w:tcBorders>
-              <w:top w:val="nil"/>
-              <w:left w:val="single" w:sz="6" w:space="0" w:color="auto"/>
-              <w:bottom w:val="nil"/>
-              <w:right w:val="nil"/>
-            </w:tcBorders>
-          </w:tcPr>
-          <w:p>
-            <w:proofErr w:type="spellStart"/>
-            <w:r>
-              <w:t>DiagrammeCasUtilisationVIP</w:t>
-            </w:r>
-            <w:proofErr w:type="spellEnd"/>
-          </w:p>
-        </w:tc>
-        <w:tc>
-          <w:tcPr>
-            <w:tcW w:w="4989" w:type="dxa"/>
-            <w:tcBorders>
-              <w:top w:val="nil"/>
-              <w:left w:val="single" w:sz="6" w:space="0" w:color="auto"/>
-              <w:bottom w:val="nil"/>
-              <w:right w:val="single" w:sz="6" w:space="0" w:color="auto"/>
-            </w:tcBorders>
-          </w:tcPr>
-          <w:p>
-            <w:proofErr w:type="spellStart"/>
-            <w:r>
-              <w:t>DiagrammeCasUtilisationVIP</w:t>
-            </w:r>
-            <w:proofErr w:type="spellEnd"/>
-          </w:p>
-        </w:tc>
-      </w:tr>
-      <w:tr>
-        <w:tc>
-          <w:tcPr>
-            <w:tcW w:w="4876" w:type="dxa"/>
-            <w:tcBorders>
-              <w:top w:val="nil"/>
-              <w:left w:val="single" w:sz="6" w:space="0" w:color="auto"/>
-              <w:bottom w:val="nil"/>
-              <w:right w:val="nil"/>
-            </w:tcBorders>
-          </w:tcPr>
-          <w:p>
-            <w:proofErr w:type="spellStart"/>
-            <w:r>
-              <w:t>DiagrammeClassesVIP</w:t>
-            </w:r>
-            <w:proofErr w:type="spellEnd"/>
-          </w:p>
-        </w:tc>
-        <w:tc>
-          <w:tcPr>
-            <w:tcW w:w="4989" w:type="dxa"/>
-            <w:tcBorders>
-              <w:top w:val="nil"/>
-              <w:left w:val="single" w:sz="6" w:space="0" w:color="auto"/>
-              <w:bottom w:val="nil"/>
-              <w:right w:val="single" w:sz="6" w:space="0" w:color="auto"/>
-            </w:tcBorders>
-          </w:tcPr>
-          <w:p>
-            <w:proofErr w:type="spellStart"/>
-            <w:r>
-              <w:t>DiagrammeClassesVIP</w:t>
-            </w:r>
-            <w:proofErr w:type="spellEnd"/>
-          </w:p>
-        </w:tc>
-      </w:tr>
-      <w:tr>
-        <w:tc>
-          <w:tcPr>
-            <w:tcW w:w="4876" w:type="dxa"/>
-            <w:tcBorders>
-              <w:top w:val="nil"/>
-              <w:left w:val="single" w:sz="6" w:space="0" w:color="auto"/>
-              <w:bottom w:val="single" w:sz="6" w:space="0" w:color="auto"/>
-              <w:right w:val="nil"/>
-            </w:tcBorders>
-          </w:tcPr>
-          <w:p>
-            <w:proofErr w:type="spellStart"/>
-            <w:r>
-              <w:t>DiagrammeSequenceModifierInformationVIP</w:t>
-            </w:r>
-            <w:proofErr w:type="spellEnd"/>
-          </w:p>
-        </w:tc>
-        <w:tc>
-          <w:tcPr>
-            <w:tcW w:w="4989" w:type="dxa"/>
-            <w:tcBorders>
-              <w:top w:val="nil"/>
-              <w:left w:val="single" w:sz="6" w:space="0" w:color="auto"/>
-              <w:bottom w:val="single" w:sz="6" w:space="0" w:color="auto"/>
-              <w:right w:val="single" w:sz="6" w:space="0" w:color="auto"/>
-            </w:tcBorders>
-          </w:tcPr>
-          <w:p>
-            <w:proofErr w:type="spellStart"/>
-            <w:r>
-              <w:t>DiagrammeSequenceModifierInformationVIP</w:t>
-            </w:r>
-            <w:proofErr w:type="spellEnd"/>
-          </w:p>
-        </w:tc>
-      </w:tr>
-    </w:tbl>
-    <w:p>
-      <w:pPr>
         <w:rPr>
           <w:sz w:val="20"/>
           <w:szCs w:val="20"/>
         </w:rPr>
       </w:pPr>
+      <w:bookmarkStart w:id="11" w:name="_Toc533081911"/>
+      <w:r>
+        <w:lastRenderedPageBreak/>
+        <w:t>Package VIP</w:t>
+      </w:r>
+      <w:bookmarkEnd w:id="11"/>
     </w:p>
     <w:p>
       <w:pPr>
         <w:rPr>
           <w:rFonts w:asciiTheme="majorHAnsi" w:eastAsiaTheme="majorEastAsia" w:hAnsiTheme="majorHAnsi" w:cstheme="majorBidi"/>
-          <w:color w:val="2F5496" w:themeColor="accent1" w:themeShade="BF"/>
+          <w:color w:val="C77C0E" w:themeColor="accent1" w:themeShade="BF"/>
           <w:sz w:val="26"/>
           <w:szCs w:val="26"/>
         </w:rPr>
       </w:pPr>
-      <w:bookmarkStart w:id="14" w:name="_Toc533081913"/>
-      <w:r>
-        <w:br w:type="page"/>
-      </w:r>
+      <w:bookmarkStart w:id="12" w:name="_Toc533081913"/>
     </w:p>
     <w:p>
       <w:pPr>
         <w:pStyle w:val="Titre2"/>
       </w:pPr>
       <w:r>
-        <w:lastRenderedPageBreak/>
         <w:t xml:space="preserve">Diagramme </w:t>
       </w:r>
       <w:proofErr w:type="spellStart"/>
       <w:r>
         <w:t>DiagrammeCasUtilisationVIP</w:t>
       </w:r>
-      <w:bookmarkEnd w:id="14"/>
+      <w:bookmarkEnd w:id="12"/>
       <w:proofErr w:type="spellEnd"/>
     </w:p>
     <w:p/>
@@ -2850,7 +2791,7 @@
                     </pic:cNvPicPr>
                   </pic:nvPicPr>
                   <pic:blipFill>
-                    <a:blip r:embed="rId14">
+                    <a:blip r:embed="rId15">
                       <a:extLst>
                         <a:ext uri="{28A0092B-C50C-407E-A947-70E740481C1C}">
                           <a14:useLocalDpi xmlns:a14="http://schemas.microsoft.com/office/drawing/2010/main" val="0"/>
@@ -2893,7 +2834,7 @@
       <w:pPr>
         <w:pStyle w:val="Titre2"/>
       </w:pPr>
-      <w:bookmarkStart w:id="15" w:name="_Toc533081914"/>
+      <w:bookmarkStart w:id="13" w:name="_Toc533081914"/>
       <w:r>
         <w:lastRenderedPageBreak/>
         <w:t xml:space="preserve">Diagramme </w:t>
@@ -2902,7 +2843,7 @@
       <w:r>
         <w:t>DiagrammeClassesVIP</w:t>
       </w:r>
-      <w:bookmarkEnd w:id="15"/>
+      <w:bookmarkEnd w:id="13"/>
       <w:proofErr w:type="spellEnd"/>
     </w:p>
     <w:p>
@@ -2932,7 +2873,7 @@
                     </pic:cNvPicPr>
                   </pic:nvPicPr>
                   <pic:blipFill>
-                    <a:blip r:embed="rId15">
+                    <a:blip r:embed="rId16">
                       <a:extLst>
                         <a:ext uri="{28A0092B-C50C-407E-A947-70E740481C1C}">
                           <a14:useLocalDpi xmlns:a14="http://schemas.microsoft.com/office/drawing/2010/main" val="0"/>
@@ -2968,7 +2909,7 @@
       <w:pPr>
         <w:pStyle w:val="Titre2"/>
       </w:pPr>
-      <w:bookmarkStart w:id="16" w:name="_Toc533081915"/>
+      <w:bookmarkStart w:id="14" w:name="_Toc533081915"/>
       <w:r>
         <w:lastRenderedPageBreak/>
         <w:t xml:space="preserve">Diagramme </w:t>
@@ -2977,7 +2918,7 @@
       <w:r>
         <w:t>DiagrammeSequenceModifierInformationVIP</w:t>
       </w:r>
-      <w:bookmarkEnd w:id="16"/>
+      <w:bookmarkEnd w:id="14"/>
       <w:proofErr w:type="spellEnd"/>
     </w:p>
     <w:p>
@@ -3007,7 +2948,7 @@
                     </pic:cNvPicPr>
                   </pic:nvPicPr>
                   <pic:blipFill>
-                    <a:blip r:embed="rId16">
+                    <a:blip r:embed="rId17">
                       <a:extLst>
                         <a:ext uri="{28A0092B-C50C-407E-A947-70E740481C1C}">
                           <a14:useLocalDpi xmlns:a14="http://schemas.microsoft.com/office/drawing/2010/main" val="0"/>
@@ -3055,175 +2996,29 @@
       <w:pPr>
         <w:pStyle w:val="Titre1"/>
       </w:pPr>
-      <w:bookmarkStart w:id="17" w:name="_Toc533081916"/>
+      <w:bookmarkStart w:id="15" w:name="_Toc533081916"/>
       <w:r>
         <w:lastRenderedPageBreak/>
         <w:t>Modèle physique de données</w:t>
       </w:r>
+      <w:bookmarkEnd w:id="15"/>
+    </w:p>
+    <w:p>
+      <w:pPr>
+        <w:pStyle w:val="Titre2"/>
+      </w:pPr>
+      <w:bookmarkStart w:id="16" w:name="_Toc533081918"/>
+    </w:p>
+    <w:p>
+      <w:pPr>
+        <w:pStyle w:val="Titre2"/>
+      </w:pPr>
+      <w:bookmarkStart w:id="17" w:name="_GoBack"/>
       <w:bookmarkEnd w:id="17"/>
-    </w:p>
-    <w:p>
-      <w:pPr>
-        <w:pStyle w:val="Titre2"/>
-      </w:pPr>
-      <w:bookmarkStart w:id="18" w:name="_Toc533081917"/>
-      <w:r>
-        <w:t>Liste des diagrammes</w:t>
-      </w:r>
-      <w:bookmarkEnd w:id="18"/>
-    </w:p>
-    <w:tbl>
-      <w:tblPr>
-        <w:tblW w:w="0" w:type="auto"/>
-        <w:tblInd w:w="226" w:type="dxa"/>
-        <w:tblLayout w:type="fixed"/>
-        <w:tblCellMar>
-          <w:left w:w="113" w:type="dxa"/>
-          <w:right w:w="113" w:type="dxa"/>
-        </w:tblCellMar>
-        <w:tblLook w:val="0000" w:firstRow="0" w:lastRow="0" w:firstColumn="0" w:lastColumn="0" w:noHBand="0" w:noVBand="0"/>
-      </w:tblPr>
-      <w:tblGrid>
-        <w:gridCol w:w="4876"/>
-        <w:gridCol w:w="4989"/>
-      </w:tblGrid>
-      <w:tr>
-        <w:tc>
-          <w:tcPr>
-            <w:tcW w:w="4876" w:type="dxa"/>
-            <w:tcBorders>
-              <w:top w:val="single" w:sz="6" w:space="0" w:color="auto"/>
-              <w:left w:val="single" w:sz="6" w:space="0" w:color="auto"/>
-              <w:bottom w:val="single" w:sz="6" w:space="0" w:color="auto"/>
-              <w:right w:val="nil"/>
-            </w:tcBorders>
-          </w:tcPr>
-          <w:p>
-            <w:pPr>
-              <w:jc w:val="center"/>
-            </w:pPr>
-            <w:r>
-              <w:t>Nom</w:t>
-            </w:r>
-          </w:p>
-        </w:tc>
-        <w:tc>
-          <w:tcPr>
-            <w:tcW w:w="4989" w:type="dxa"/>
-            <w:tcBorders>
-              <w:top w:val="single" w:sz="6" w:space="0" w:color="auto"/>
-              <w:left w:val="single" w:sz="6" w:space="0" w:color="auto"/>
-              <w:bottom w:val="single" w:sz="6" w:space="0" w:color="auto"/>
-              <w:right w:val="single" w:sz="6" w:space="0" w:color="auto"/>
-            </w:tcBorders>
-          </w:tcPr>
-          <w:p>
-            <w:pPr>
-              <w:jc w:val="center"/>
-            </w:pPr>
-            <w:r>
-              <w:t>Code</w:t>
-            </w:r>
-          </w:p>
-        </w:tc>
-      </w:tr>
-      <w:tr>
-        <w:tc>
-          <w:tcPr>
-            <w:tcW w:w="4876" w:type="dxa"/>
-            <w:tcBorders>
-              <w:top w:val="nil"/>
-              <w:left w:val="single" w:sz="6" w:space="0" w:color="auto"/>
-              <w:right w:val="nil"/>
-            </w:tcBorders>
-          </w:tcPr>
-          <w:p>
-            <w:proofErr w:type="spellStart"/>
-            <w:r>
-              <w:t>DiagrammeClassesPlanning</w:t>
-            </w:r>
-            <w:proofErr w:type="spellEnd"/>
-          </w:p>
-        </w:tc>
-        <w:tc>
-          <w:tcPr>
-            <w:tcW w:w="4989" w:type="dxa"/>
-            <w:tcBorders>
-              <w:top w:val="nil"/>
-              <w:left w:val="single" w:sz="6" w:space="0" w:color="auto"/>
-              <w:right w:val="single" w:sz="6" w:space="0" w:color="auto"/>
-            </w:tcBorders>
-          </w:tcPr>
-          <w:p>
-            <w:proofErr w:type="spellStart"/>
-            <w:r>
-              <w:t>DiagrammeClassesPlanning</w:t>
-            </w:r>
-            <w:proofErr w:type="spellEnd"/>
-          </w:p>
-        </w:tc>
-      </w:tr>
-      <w:tr>
-        <w:tc>
-          <w:tcPr>
-            <w:tcW w:w="4876" w:type="dxa"/>
-            <w:tcBorders>
-              <w:top w:val="nil"/>
-              <w:left w:val="single" w:sz="6" w:space="0" w:color="auto"/>
-              <w:bottom w:val="single" w:sz="4" w:space="0" w:color="auto"/>
-              <w:right w:val="nil"/>
-            </w:tcBorders>
-          </w:tcPr>
-          <w:p>
-            <w:proofErr w:type="spellStart"/>
-            <w:r>
-              <w:t>DiagrammeClassesVIP</w:t>
-            </w:r>
-            <w:proofErr w:type="spellEnd"/>
-          </w:p>
-        </w:tc>
-        <w:tc>
-          <w:tcPr>
-            <w:tcW w:w="4989" w:type="dxa"/>
-            <w:tcBorders>
-              <w:top w:val="nil"/>
-              <w:left w:val="single" w:sz="6" w:space="0" w:color="auto"/>
-              <w:bottom w:val="single" w:sz="4" w:space="0" w:color="auto"/>
-              <w:right w:val="single" w:sz="6" w:space="0" w:color="auto"/>
-            </w:tcBorders>
-          </w:tcPr>
-          <w:p>
-            <w:proofErr w:type="spellStart"/>
-            <w:r>
-              <w:t>DiagrammeClassesVIP</w:t>
-            </w:r>
-            <w:proofErr w:type="spellEnd"/>
-          </w:p>
-        </w:tc>
-      </w:tr>
-    </w:tbl>
-    <w:p>
-      <w:pPr>
-        <w:autoSpaceDE w:val="0"/>
-        <w:autoSpaceDN w:val="0"/>
-        <w:adjustRightInd w:val="0"/>
-      </w:pPr>
-    </w:p>
-    <w:p>
-      <w:r>
-        <w:br w:type="page"/>
-      </w:r>
-    </w:p>
-    <w:p>
-      <w:pPr>
-        <w:pStyle w:val="Titre2"/>
-      </w:pPr>
-      <w:bookmarkStart w:id="19" w:name="_Toc533081918"/>
-      <w:r>
-        <w:lastRenderedPageBreak/>
+      <w:r>
         <w:t>Modèle du planning</w:t>
       </w:r>
-      <w:bookmarkEnd w:id="19"/>
+      <w:bookmarkEnd w:id="16"/>
     </w:p>
     <w:p>
       <w:pPr>
@@ -3261,7 +3056,7 @@
                     </pic:cNvPicPr>
                   </pic:nvPicPr>
                   <pic:blipFill>
-                    <a:blip r:embed="rId17">
+                    <a:blip r:embed="rId18">
                       <a:extLst>
                         <a:ext uri="{28A0092B-C50C-407E-A947-70E740481C1C}">
                           <a14:useLocalDpi xmlns:a14="http://schemas.microsoft.com/office/drawing/2010/main" val="0"/>
@@ -3302,12 +3097,12 @@
       <w:pPr>
         <w:pStyle w:val="Titre2"/>
       </w:pPr>
-      <w:bookmarkStart w:id="20" w:name="_Toc533081919"/>
+      <w:bookmarkStart w:id="18" w:name="_Toc533081919"/>
       <w:r>
         <w:lastRenderedPageBreak/>
         <w:t>Modèle des VIP</w:t>
       </w:r>
-      <w:bookmarkEnd w:id="20"/>
+      <w:bookmarkEnd w:id="18"/>
     </w:p>
     <w:p/>
     <w:p>
@@ -3334,7 +3129,7 @@
                     </pic:cNvPicPr>
                   </pic:nvPicPr>
                   <pic:blipFill>
-                    <a:blip r:embed="rId18">
+                    <a:blip r:embed="rId19">
                       <a:extLst>
                         <a:ext uri="{28A0092B-C50C-407E-A947-70E740481C1C}">
                           <a14:useLocalDpi xmlns:a14="http://schemas.microsoft.com/office/drawing/2010/main" val="0"/>
@@ -3370,7 +3165,7 @@
       <w:pPr>
         <w:rPr>
           <w:rFonts w:asciiTheme="majorHAnsi" w:eastAsiaTheme="majorEastAsia" w:hAnsiTheme="majorHAnsi" w:cstheme="majorBidi"/>
-          <w:color w:val="2F5496" w:themeColor="accent1" w:themeShade="BF"/>
+          <w:color w:val="C77C0E" w:themeColor="accent1" w:themeShade="BF"/>
           <w:sz w:val="26"/>
           <w:szCs w:val="26"/>
         </w:rPr>
@@ -3378,7 +3173,7 @@
       <w:r>
         <w:rPr>
           <w:rFonts w:asciiTheme="majorHAnsi" w:eastAsiaTheme="majorEastAsia" w:hAnsiTheme="majorHAnsi" w:cstheme="majorBidi"/>
-          <w:color w:val="2F5496" w:themeColor="accent1" w:themeShade="BF"/>
+          <w:color w:val="C77C0E" w:themeColor="accent1" w:themeShade="BF"/>
           <w:sz w:val="26"/>
           <w:szCs w:val="26"/>
         </w:rPr>
@@ -3389,23 +3184,16 @@
       <w:pPr>
         <w:pStyle w:val="Titre2"/>
       </w:pPr>
-      <w:bookmarkStart w:id="21" w:name="_Toc533081920"/>
+      <w:bookmarkStart w:id="19" w:name="_Toc533081920"/>
       <w:r>
         <w:lastRenderedPageBreak/>
         <w:t>Génération automatique du code</w:t>
       </w:r>
-      <w:bookmarkEnd w:id="21"/>
-    </w:p>
-    <w:p/>
+      <w:bookmarkEnd w:id="19"/>
+    </w:p>
     <w:p>
       <w:r>
         <w:t>Afin de gérer les problèmes de création de tables, nous avons rassemblé le code généré dans un seul script de création de la base de données, composé de 5 parties et une sixième pour la supprimer.</w:t>
-      </w:r>
-    </w:p>
-    <w:p/>
-    <w:p>
-      <w:r>
-        <w:br w:type="page"/>
       </w:r>
     </w:p>
     <w:p>
@@ -3414,10 +3202,9 @@
           <w:noProof/>
           <w:lang w:eastAsia="fr-FR"/>
         </w:rPr>
-        <w:lastRenderedPageBreak/>
         <w:drawing>
           <wp:inline distT="0" distB="0" distL="0" distR="0" wp14:anchorId="4680A5B8" wp14:editId="50626925">
-            <wp:extent cx="4781550" cy="8610600"/>
+            <wp:extent cx="4467225" cy="8044566"/>
             <wp:effectExtent l="0" t="0" r="0" b="0"/>
             <wp:docPr id="18" name="Image 18" descr="\\teraetu\homeetu\p1704709\Desktop\sql1.PNG"/>
             <wp:cNvGraphicFramePr>
@@ -3433,7 +3220,7 @@
                     </pic:cNvPicPr>
                   </pic:nvPicPr>
                   <pic:blipFill rotWithShape="1">
-                    <a:blip r:embed="rId19">
+                    <a:blip r:embed="rId20">
                       <a:extLst>
                         <a:ext uri="{28A0092B-C50C-407E-A947-70E740481C1C}">
                           <a14:useLocalDpi xmlns:a14="http://schemas.microsoft.com/office/drawing/2010/main" val="0"/>
@@ -3446,7 +3233,7 @@
                   <pic:spPr bwMode="auto">
                     <a:xfrm>
                       <a:off x="0" y="0"/>
-                      <a:ext cx="4781550" cy="8610600"/>
+                      <a:ext cx="4481617" cy="8070483"/>
                     </a:xfrm>
                     <a:prstGeom prst="rect">
                       <a:avLst/>
@@ -3496,7 +3283,7 @@
                     </pic:cNvPicPr>
                   </pic:nvPicPr>
                   <pic:blipFill rotWithShape="1">
-                    <a:blip r:embed="rId20">
+                    <a:blip r:embed="rId21">
                       <a:extLst>
                         <a:ext uri="{28A0092B-C50C-407E-A947-70E740481C1C}">
                           <a14:useLocalDpi xmlns:a14="http://schemas.microsoft.com/office/drawing/2010/main" val="0"/>
@@ -3537,7 +3324,6 @@
           <w:noProof/>
           <w:lang w:eastAsia="fr-FR"/>
         </w:rPr>
-        <w:lastRenderedPageBreak/>
         <w:drawing>
           <wp:inline distT="0" distB="0" distL="0" distR="0" wp14:anchorId="07C93700" wp14:editId="4D4FAE8D">
             <wp:extent cx="5287617" cy="3679895"/>
@@ -3556,7 +3342,7 @@
                     </pic:cNvPicPr>
                   </pic:nvPicPr>
                   <pic:blipFill rotWithShape="1">
-                    <a:blip r:embed="rId21">
+                    <a:blip r:embed="rId22">
                       <a:extLst>
                         <a:ext uri="{28A0092B-C50C-407E-A947-70E740481C1C}">
                           <a14:useLocalDpi xmlns:a14="http://schemas.microsoft.com/office/drawing/2010/main" val="0"/>
@@ -3594,8 +3380,8 @@
     <w:p>
       <w:pPr>
         <w:sectPr>
-          <w:headerReference w:type="default" r:id="rId22"/>
-          <w:footerReference w:type="default" r:id="rId23"/>
+          <w:headerReference w:type="default" r:id="rId23"/>
+          <w:footerReference w:type="default" r:id="rId24"/>
           <w:type w:val="continuous"/>
           <w:pgSz w:w="11906" w:h="16838" w:code="9"/>
           <w:pgMar w:top="1417" w:right="1134" w:bottom="1417" w:left="1134" w:header="709" w:footer="709" w:gutter="0"/>
@@ -3608,6 +3394,7 @@
           <w:noProof/>
           <w:lang w:eastAsia="fr-FR"/>
         </w:rPr>
+        <w:lastRenderedPageBreak/>
         <w:drawing>
           <wp:inline distT="0" distB="0" distL="0" distR="0" wp14:anchorId="22E54430" wp14:editId="5075ADAB">
             <wp:extent cx="5676900" cy="5076825"/>
@@ -3626,7 +3413,7 @@
                     </pic:cNvPicPr>
                   </pic:nvPicPr>
                   <pic:blipFill rotWithShape="1">
-                    <a:blip r:embed="rId24">
+                    <a:blip r:embed="rId25">
                       <a:extLst>
                         <a:ext uri="{28A0092B-C50C-407E-A947-70E740481C1C}">
                           <a14:useLocalDpi xmlns:a14="http://schemas.microsoft.com/office/drawing/2010/main" val="0"/>
@@ -3690,7 +3477,7 @@
                     </pic:cNvPicPr>
                   </pic:nvPicPr>
                   <pic:blipFill rotWithShape="1">
-                    <a:blip r:embed="rId25">
+                    <a:blip r:embed="rId26">
                       <a:extLst>
                         <a:ext uri="{28A0092B-C50C-407E-A947-70E740481C1C}">
                           <a14:useLocalDpi xmlns:a14="http://schemas.microsoft.com/office/drawing/2010/main" val="0"/>
@@ -3751,7 +3538,7 @@
                     </pic:cNvPicPr>
                   </pic:nvPicPr>
                   <pic:blipFill rotWithShape="1">
-                    <a:blip r:embed="rId26">
+                    <a:blip r:embed="rId27">
                       <a:extLst>
                         <a:ext uri="{28A0092B-C50C-407E-A947-70E740481C1C}">
                           <a14:useLocalDpi xmlns:a14="http://schemas.microsoft.com/office/drawing/2010/main" val="0"/>
@@ -3788,7 +3575,7 @@
     </w:p>
     <w:p/>
     <w:sectPr>
-      <w:footerReference w:type="default" r:id="rId27"/>
+      <w:footerReference w:type="default" r:id="rId28"/>
       <w:type w:val="continuous"/>
       <w:pgSz w:w="11906" w:h="16838" w:code="9"/>
       <w:pgMar w:top="1417" w:right="1417" w:bottom="1417" w:left="1417" w:header="708" w:footer="708" w:gutter="0"/>
@@ -3801,7 +3588,7 @@
 </file>
 
 <file path=word/endnotes.xml><?xml version="1.0" encoding="utf-8"?>
-<w:endnotes xmlns:wpc="http://schemas.microsoft.com/office/word/2010/wordprocessingCanvas" xmlns:cx="http://schemas.microsoft.com/office/drawing/2014/chartex" xmlns:cx1="http://schemas.microsoft.com/office/drawing/2015/9/8/chartex" xmlns:mc="http://schemas.openxmlformats.org/markup-compatibility/2006" xmlns:o="urn:schemas-microsoft-com:office:office" xmlns:r="http://schemas.openxmlformats.org/officeDocument/2006/relationships" xmlns:m="http://schemas.openxmlformats.org/officeDocument/2006/math" xmlns:v="urn:schemas-microsoft-com:vml" xmlns:wp14="http://schemas.microsoft.com/office/word/2010/wordprocessingDrawing" xmlns:wp="http://schemas.openxmlformats.org/drawingml/2006/wordprocessingDrawing" xmlns:w10="urn:schemas-microsoft-com:office:word" xmlns:w="http://schemas.openxmlformats.org/wordprocessingml/2006/main" xmlns:w14="http://schemas.microsoft.com/office/word/2010/wordml" xmlns:w15="http://schemas.microsoft.com/office/word/2012/wordml" xmlns:w16se="http://schemas.microsoft.com/office/word/2015/wordml/symex" xmlns:wpg="http://schemas.microsoft.com/office/word/2010/wordprocessingGroup" xmlns:wpi="http://schemas.microsoft.com/office/word/2010/wordprocessingInk" xmlns:wne="http://schemas.microsoft.com/office/word/2006/wordml" xmlns:wps="http://schemas.microsoft.com/office/word/2010/wordprocessingShape" mc:Ignorable="w14 w15 w16se wp14">
+<w:endnotes xmlns:wpc="http://schemas.microsoft.com/office/word/2010/wordprocessingCanvas" xmlns:cx="http://schemas.microsoft.com/office/drawing/2014/chartex" xmlns:cx1="http://schemas.microsoft.com/office/drawing/2015/9/8/chartex" xmlns:cx2="http://schemas.microsoft.com/office/drawing/2015/10/21/chartex" xmlns:cx3="http://schemas.microsoft.com/office/drawing/2016/5/9/chartex" xmlns:cx4="http://schemas.microsoft.com/office/drawing/2016/5/10/chartex" xmlns:cx5="http://schemas.microsoft.com/office/drawing/2016/5/11/chartex" xmlns:cx6="http://schemas.microsoft.com/office/drawing/2016/5/12/chartex" xmlns:cx7="http://schemas.microsoft.com/office/drawing/2016/5/13/chartex" xmlns:cx8="http://schemas.microsoft.com/office/drawing/2016/5/14/chartex" xmlns:mc="http://schemas.openxmlformats.org/markup-compatibility/2006" xmlns:aink="http://schemas.microsoft.com/office/drawing/2016/ink" xmlns:am3d="http://schemas.microsoft.com/office/drawing/2017/model3d" xmlns:o="urn:schemas-microsoft-com:office:office" xmlns:r="http://schemas.openxmlformats.org/officeDocument/2006/relationships" xmlns:m="http://schemas.openxmlformats.org/officeDocument/2006/math" xmlns:v="urn:schemas-microsoft-com:vml" xmlns:wp14="http://schemas.microsoft.com/office/word/2010/wordprocessingDrawing" xmlns:wp="http://schemas.openxmlformats.org/drawingml/2006/wordprocessingDrawing" xmlns:w10="urn:schemas-microsoft-com:office:word" xmlns:w="http://schemas.openxmlformats.org/wordprocessingml/2006/main" xmlns:w14="http://schemas.microsoft.com/office/word/2010/wordml" xmlns:w15="http://schemas.microsoft.com/office/word/2012/wordml" xmlns:w16cid="http://schemas.microsoft.com/office/word/2016/wordml/cid" xmlns:w16se="http://schemas.microsoft.com/office/word/2015/wordml/symex" xmlns:wpg="http://schemas.microsoft.com/office/word/2010/wordprocessingGroup" xmlns:wpi="http://schemas.microsoft.com/office/word/2010/wordprocessingInk" xmlns:wne="http://schemas.microsoft.com/office/word/2006/wordml" xmlns:wps="http://schemas.microsoft.com/office/word/2010/wordprocessingShape" mc:Ignorable="w14 w15 w16se w16cid wp14">
   <w:endnote w:type="separator" w:id="-1">
     <w:p>
       <w:pPr>
@@ -3826,7 +3613,7 @@
 </file>
 
 <file path=word/footer1.xml><?xml version="1.0" encoding="utf-8"?>
-<w:ftr xmlns:wpc="http://schemas.microsoft.com/office/word/2010/wordprocessingCanvas" xmlns:cx="http://schemas.microsoft.com/office/drawing/2014/chartex" xmlns:cx1="http://schemas.microsoft.com/office/drawing/2015/9/8/chartex" xmlns:mc="http://schemas.openxmlformats.org/markup-compatibility/2006" xmlns:o="urn:schemas-microsoft-com:office:office" xmlns:r="http://schemas.openxmlformats.org/officeDocument/2006/relationships" xmlns:m="http://schemas.openxmlformats.org/officeDocument/2006/math" xmlns:v="urn:schemas-microsoft-com:vml" xmlns:wp14="http://schemas.microsoft.com/office/word/2010/wordprocessingDrawing" xmlns:wp="http://schemas.openxmlformats.org/drawingml/2006/wordprocessingDrawing" xmlns:w10="urn:schemas-microsoft-com:office:word" xmlns:w="http://schemas.openxmlformats.org/wordprocessingml/2006/main" xmlns:w14="http://schemas.microsoft.com/office/word/2010/wordml" xmlns:w15="http://schemas.microsoft.com/office/word/2012/wordml" xmlns:w16se="http://schemas.microsoft.com/office/word/2015/wordml/symex" xmlns:wpg="http://schemas.microsoft.com/office/word/2010/wordprocessingGroup" xmlns:wpi="http://schemas.microsoft.com/office/word/2010/wordprocessingInk" xmlns:wne="http://schemas.microsoft.com/office/word/2006/wordml" xmlns:wps="http://schemas.microsoft.com/office/word/2010/wordprocessingShape" mc:Ignorable="w14 w15 w16se wp14">
+<w:ftr xmlns:wpc="http://schemas.microsoft.com/office/word/2010/wordprocessingCanvas" xmlns:cx="http://schemas.microsoft.com/office/drawing/2014/chartex" xmlns:cx1="http://schemas.microsoft.com/office/drawing/2015/9/8/chartex" xmlns:cx2="http://schemas.microsoft.com/office/drawing/2015/10/21/chartex" xmlns:cx3="http://schemas.microsoft.com/office/drawing/2016/5/9/chartex" xmlns:cx4="http://schemas.microsoft.com/office/drawing/2016/5/10/chartex" xmlns:cx5="http://schemas.microsoft.com/office/drawing/2016/5/11/chartex" xmlns:cx6="http://schemas.microsoft.com/office/drawing/2016/5/12/chartex" xmlns:cx7="http://schemas.microsoft.com/office/drawing/2016/5/13/chartex" xmlns:cx8="http://schemas.microsoft.com/office/drawing/2016/5/14/chartex" xmlns:mc="http://schemas.openxmlformats.org/markup-compatibility/2006" xmlns:aink="http://schemas.microsoft.com/office/drawing/2016/ink" xmlns:am3d="http://schemas.microsoft.com/office/drawing/2017/model3d" xmlns:o="urn:schemas-microsoft-com:office:office" xmlns:r="http://schemas.openxmlformats.org/officeDocument/2006/relationships" xmlns:m="http://schemas.openxmlformats.org/officeDocument/2006/math" xmlns:v="urn:schemas-microsoft-com:vml" xmlns:wp14="http://schemas.microsoft.com/office/word/2010/wordprocessingDrawing" xmlns:wp="http://schemas.openxmlformats.org/drawingml/2006/wordprocessingDrawing" xmlns:w10="urn:schemas-microsoft-com:office:word" xmlns:w="http://schemas.openxmlformats.org/wordprocessingml/2006/main" xmlns:w14="http://schemas.microsoft.com/office/word/2010/wordml" xmlns:w15="http://schemas.microsoft.com/office/word/2012/wordml" xmlns:w16cid="http://schemas.microsoft.com/office/word/2016/wordml/cid" xmlns:w16se="http://schemas.microsoft.com/office/word/2015/wordml/symex" xmlns:wpg="http://schemas.microsoft.com/office/word/2010/wordprocessingGroup" xmlns:wpi="http://schemas.microsoft.com/office/word/2010/wordprocessingInk" xmlns:wne="http://schemas.microsoft.com/office/word/2006/wordml" xmlns:wps="http://schemas.microsoft.com/office/word/2010/wordprocessingShape" mc:Ignorable="w14 w15 w16se w16cid wp14">
   <w:p>
     <w:pPr>
       <w:pBdr>
@@ -3876,7 +3663,7 @@
 </file>
 
 <file path=word/footer2.xml><?xml version="1.0" encoding="utf-8"?>
-<w:ftr xmlns:wpc="http://schemas.microsoft.com/office/word/2010/wordprocessingCanvas" xmlns:cx="http://schemas.microsoft.com/office/drawing/2014/chartex" xmlns:cx1="http://schemas.microsoft.com/office/drawing/2015/9/8/chartex" xmlns:mc="http://schemas.openxmlformats.org/markup-compatibility/2006" xmlns:o="urn:schemas-microsoft-com:office:office" xmlns:r="http://schemas.openxmlformats.org/officeDocument/2006/relationships" xmlns:m="http://schemas.openxmlformats.org/officeDocument/2006/math" xmlns:v="urn:schemas-microsoft-com:vml" xmlns:wp14="http://schemas.microsoft.com/office/word/2010/wordprocessingDrawing" xmlns:wp="http://schemas.openxmlformats.org/drawingml/2006/wordprocessingDrawing" xmlns:w10="urn:schemas-microsoft-com:office:word" xmlns:w="http://schemas.openxmlformats.org/wordprocessingml/2006/main" xmlns:w14="http://schemas.microsoft.com/office/word/2010/wordml" xmlns:w15="http://schemas.microsoft.com/office/word/2012/wordml" xmlns:w16se="http://schemas.microsoft.com/office/word/2015/wordml/symex" xmlns:wpg="http://schemas.microsoft.com/office/word/2010/wordprocessingGroup" xmlns:wpi="http://schemas.microsoft.com/office/word/2010/wordprocessingInk" xmlns:wne="http://schemas.microsoft.com/office/word/2006/wordml" xmlns:wps="http://schemas.microsoft.com/office/word/2010/wordprocessingShape" mc:Ignorable="w14 w15 w16se wp14">
+<w:ftr xmlns:wpc="http://schemas.microsoft.com/office/word/2010/wordprocessingCanvas" xmlns:cx="http://schemas.microsoft.com/office/drawing/2014/chartex" xmlns:cx1="http://schemas.microsoft.com/office/drawing/2015/9/8/chartex" xmlns:cx2="http://schemas.microsoft.com/office/drawing/2015/10/21/chartex" xmlns:cx3="http://schemas.microsoft.com/office/drawing/2016/5/9/chartex" xmlns:cx4="http://schemas.microsoft.com/office/drawing/2016/5/10/chartex" xmlns:cx5="http://schemas.microsoft.com/office/drawing/2016/5/11/chartex" xmlns:cx6="http://schemas.microsoft.com/office/drawing/2016/5/12/chartex" xmlns:cx7="http://schemas.microsoft.com/office/drawing/2016/5/13/chartex" xmlns:cx8="http://schemas.microsoft.com/office/drawing/2016/5/14/chartex" xmlns:mc="http://schemas.openxmlformats.org/markup-compatibility/2006" xmlns:aink="http://schemas.microsoft.com/office/drawing/2016/ink" xmlns:am3d="http://schemas.microsoft.com/office/drawing/2017/model3d" xmlns:o="urn:schemas-microsoft-com:office:office" xmlns:r="http://schemas.openxmlformats.org/officeDocument/2006/relationships" xmlns:m="http://schemas.openxmlformats.org/officeDocument/2006/math" xmlns:v="urn:schemas-microsoft-com:vml" xmlns:wp14="http://schemas.microsoft.com/office/word/2010/wordprocessingDrawing" xmlns:wp="http://schemas.openxmlformats.org/drawingml/2006/wordprocessingDrawing" xmlns:w10="urn:schemas-microsoft-com:office:word" xmlns:w="http://schemas.openxmlformats.org/wordprocessingml/2006/main" xmlns:w14="http://schemas.microsoft.com/office/word/2010/wordml" xmlns:w15="http://schemas.microsoft.com/office/word/2012/wordml" xmlns:w16cid="http://schemas.microsoft.com/office/word/2016/wordml/cid" xmlns:w16se="http://schemas.microsoft.com/office/word/2015/wordml/symex" xmlns:wpg="http://schemas.microsoft.com/office/word/2010/wordprocessingGroup" xmlns:wpi="http://schemas.microsoft.com/office/word/2010/wordprocessingInk" xmlns:wne="http://schemas.microsoft.com/office/word/2006/wordml" xmlns:wps="http://schemas.microsoft.com/office/word/2010/wordprocessingShape" mc:Ignorable="w14 w15 w16se w16cid wp14">
   <w:sdt>
     <w:sdtPr>
       <w:id w:val="-758362563"/>
@@ -3885,6 +3672,7 @@
         <w:docPartUnique/>
       </w:docPartObj>
     </w:sdtPr>
+    <w:sdtEndPr/>
     <w:sdtContent>
       <w:p>
         <w:pPr>
@@ -3927,7 +3715,7 @@
 </file>
 
 <file path=word/footnotes.xml><?xml version="1.0" encoding="utf-8"?>
-<w:footnotes xmlns:wpc="http://schemas.microsoft.com/office/word/2010/wordprocessingCanvas" xmlns:cx="http://schemas.microsoft.com/office/drawing/2014/chartex" xmlns:cx1="http://schemas.microsoft.com/office/drawing/2015/9/8/chartex" xmlns:mc="http://schemas.openxmlformats.org/markup-compatibility/2006" xmlns:o="urn:schemas-microsoft-com:office:office" xmlns:r="http://schemas.openxmlformats.org/officeDocument/2006/relationships" xmlns:m="http://schemas.openxmlformats.org/officeDocument/2006/math" xmlns:v="urn:schemas-microsoft-com:vml" xmlns:wp14="http://schemas.microsoft.com/office/word/2010/wordprocessingDrawing" xmlns:wp="http://schemas.openxmlformats.org/drawingml/2006/wordprocessingDrawing" xmlns:w10="urn:schemas-microsoft-com:office:word" xmlns:w="http://schemas.openxmlformats.org/wordprocessingml/2006/main" xmlns:w14="http://schemas.microsoft.com/office/word/2010/wordml" xmlns:w15="http://schemas.microsoft.com/office/word/2012/wordml" xmlns:w16se="http://schemas.microsoft.com/office/word/2015/wordml/symex" xmlns:wpg="http://schemas.microsoft.com/office/word/2010/wordprocessingGroup" xmlns:wpi="http://schemas.microsoft.com/office/word/2010/wordprocessingInk" xmlns:wne="http://schemas.microsoft.com/office/word/2006/wordml" xmlns:wps="http://schemas.microsoft.com/office/word/2010/wordprocessingShape" mc:Ignorable="w14 w15 w16se wp14">
+<w:footnotes xmlns:wpc="http://schemas.microsoft.com/office/word/2010/wordprocessingCanvas" xmlns:cx="http://schemas.microsoft.com/office/drawing/2014/chartex" xmlns:cx1="http://schemas.microsoft.com/office/drawing/2015/9/8/chartex" xmlns:cx2="http://schemas.microsoft.com/office/drawing/2015/10/21/chartex" xmlns:cx3="http://schemas.microsoft.com/office/drawing/2016/5/9/chartex" xmlns:cx4="http://schemas.microsoft.com/office/drawing/2016/5/10/chartex" xmlns:cx5="http://schemas.microsoft.com/office/drawing/2016/5/11/chartex" xmlns:cx6="http://schemas.microsoft.com/office/drawing/2016/5/12/chartex" xmlns:cx7="http://schemas.microsoft.com/office/drawing/2016/5/13/chartex" xmlns:cx8="http://schemas.microsoft.com/office/drawing/2016/5/14/chartex" xmlns:mc="http://schemas.openxmlformats.org/markup-compatibility/2006" xmlns:aink="http://schemas.microsoft.com/office/drawing/2016/ink" xmlns:am3d="http://schemas.microsoft.com/office/drawing/2017/model3d" xmlns:o="urn:schemas-microsoft-com:office:office" xmlns:r="http://schemas.openxmlformats.org/officeDocument/2006/relationships" xmlns:m="http://schemas.openxmlformats.org/officeDocument/2006/math" xmlns:v="urn:schemas-microsoft-com:vml" xmlns:wp14="http://schemas.microsoft.com/office/word/2010/wordprocessingDrawing" xmlns:wp="http://schemas.openxmlformats.org/drawingml/2006/wordprocessingDrawing" xmlns:w10="urn:schemas-microsoft-com:office:word" xmlns:w="http://schemas.openxmlformats.org/wordprocessingml/2006/main" xmlns:w14="http://schemas.microsoft.com/office/word/2010/wordml" xmlns:w15="http://schemas.microsoft.com/office/word/2012/wordml" xmlns:w16cid="http://schemas.microsoft.com/office/word/2016/wordml/cid" xmlns:w16se="http://schemas.microsoft.com/office/word/2015/wordml/symex" xmlns:wpg="http://schemas.microsoft.com/office/word/2010/wordprocessingGroup" xmlns:wpi="http://schemas.microsoft.com/office/word/2010/wordprocessingInk" xmlns:wne="http://schemas.microsoft.com/office/word/2006/wordml" xmlns:wps="http://schemas.microsoft.com/office/word/2010/wordprocessingShape" mc:Ignorable="w14 w15 w16se w16cid wp14">
   <w:footnote w:type="separator" w:id="-1">
     <w:p>
       <w:pPr>
@@ -3952,7 +3740,7 @@
 </file>
 
 <file path=word/header1.xml><?xml version="1.0" encoding="utf-8"?>
-<w:hdr xmlns:wpc="http://schemas.microsoft.com/office/word/2010/wordprocessingCanvas" xmlns:cx="http://schemas.microsoft.com/office/drawing/2014/chartex" xmlns:cx1="http://schemas.microsoft.com/office/drawing/2015/9/8/chartex" xmlns:mc="http://schemas.openxmlformats.org/markup-compatibility/2006" xmlns:o="urn:schemas-microsoft-com:office:office" xmlns:r="http://schemas.openxmlformats.org/officeDocument/2006/relationships" xmlns:m="http://schemas.openxmlformats.org/officeDocument/2006/math" xmlns:v="urn:schemas-microsoft-com:vml" xmlns:wp14="http://schemas.microsoft.com/office/word/2010/wordprocessingDrawing" xmlns:wp="http://schemas.openxmlformats.org/drawingml/2006/wordprocessingDrawing" xmlns:w10="urn:schemas-microsoft-com:office:word" xmlns:w="http://schemas.openxmlformats.org/wordprocessingml/2006/main" xmlns:w14="http://schemas.microsoft.com/office/word/2010/wordml" xmlns:w15="http://schemas.microsoft.com/office/word/2012/wordml" xmlns:w16se="http://schemas.microsoft.com/office/word/2015/wordml/symex" xmlns:wpg="http://schemas.microsoft.com/office/word/2010/wordprocessingGroup" xmlns:wpi="http://schemas.microsoft.com/office/word/2010/wordprocessingInk" xmlns:wne="http://schemas.microsoft.com/office/word/2006/wordml" xmlns:wps="http://schemas.microsoft.com/office/word/2010/wordprocessingShape" mc:Ignorable="w14 w15 w16se wp14">
+<w:hdr xmlns:wpc="http://schemas.microsoft.com/office/word/2010/wordprocessingCanvas" xmlns:cx="http://schemas.microsoft.com/office/drawing/2014/chartex" xmlns:cx1="http://schemas.microsoft.com/office/drawing/2015/9/8/chartex" xmlns:cx2="http://schemas.microsoft.com/office/drawing/2015/10/21/chartex" xmlns:cx3="http://schemas.microsoft.com/office/drawing/2016/5/9/chartex" xmlns:cx4="http://schemas.microsoft.com/office/drawing/2016/5/10/chartex" xmlns:cx5="http://schemas.microsoft.com/office/drawing/2016/5/11/chartex" xmlns:cx6="http://schemas.microsoft.com/office/drawing/2016/5/12/chartex" xmlns:cx7="http://schemas.microsoft.com/office/drawing/2016/5/13/chartex" xmlns:cx8="http://schemas.microsoft.com/office/drawing/2016/5/14/chartex" xmlns:mc="http://schemas.openxmlformats.org/markup-compatibility/2006" xmlns:aink="http://schemas.microsoft.com/office/drawing/2016/ink" xmlns:am3d="http://schemas.microsoft.com/office/drawing/2017/model3d" xmlns:o="urn:schemas-microsoft-com:office:office" xmlns:r="http://schemas.openxmlformats.org/officeDocument/2006/relationships" xmlns:m="http://schemas.openxmlformats.org/officeDocument/2006/math" xmlns:v="urn:schemas-microsoft-com:vml" xmlns:wp14="http://schemas.microsoft.com/office/word/2010/wordprocessingDrawing" xmlns:wp="http://schemas.openxmlformats.org/drawingml/2006/wordprocessingDrawing" xmlns:w10="urn:schemas-microsoft-com:office:word" xmlns:w="http://schemas.openxmlformats.org/wordprocessingml/2006/main" xmlns:w14="http://schemas.microsoft.com/office/word/2010/wordml" xmlns:w15="http://schemas.microsoft.com/office/word/2012/wordml" xmlns:w16cid="http://schemas.microsoft.com/office/word/2016/wordml/cid" xmlns:w16se="http://schemas.microsoft.com/office/word/2015/wordml/symex" xmlns:wpg="http://schemas.microsoft.com/office/word/2010/wordprocessingGroup" xmlns:wpi="http://schemas.microsoft.com/office/word/2010/wordprocessingInk" xmlns:wne="http://schemas.microsoft.com/office/word/2006/wordml" xmlns:wps="http://schemas.microsoft.com/office/word/2010/wordprocessingShape" mc:Ignorable="w14 w15 w16se w16cid wp14">
   <w:p>
     <w:pPr>
       <w:pBdr>
@@ -3986,7 +3774,7 @@
 </file>
 
 <file path=word/numbering.xml><?xml version="1.0" encoding="utf-8"?>
-<w:numbering xmlns:wpc="http://schemas.microsoft.com/office/word/2010/wordprocessingCanvas" xmlns:cx="http://schemas.microsoft.com/office/drawing/2014/chartex" xmlns:cx1="http://schemas.microsoft.com/office/drawing/2015/9/8/chartex" xmlns:mc="http://schemas.openxmlformats.org/markup-compatibility/2006" xmlns:o="urn:schemas-microsoft-com:office:office" xmlns:r="http://schemas.openxmlformats.org/officeDocument/2006/relationships" xmlns:m="http://schemas.openxmlformats.org/officeDocument/2006/math" xmlns:v="urn:schemas-microsoft-com:vml" xmlns:wp14="http://schemas.microsoft.com/office/word/2010/wordprocessingDrawing" xmlns:wp="http://schemas.openxmlformats.org/drawingml/2006/wordprocessingDrawing" xmlns:w10="urn:schemas-microsoft-com:office:word" xmlns:w="http://schemas.openxmlformats.org/wordprocessingml/2006/main" xmlns:w14="http://schemas.microsoft.com/office/word/2010/wordml" xmlns:w15="http://schemas.microsoft.com/office/word/2012/wordml" xmlns:w16se="http://schemas.microsoft.com/office/word/2015/wordml/symex" xmlns:wpg="http://schemas.microsoft.com/office/word/2010/wordprocessingGroup" xmlns:wpi="http://schemas.microsoft.com/office/word/2010/wordprocessingInk" xmlns:wne="http://schemas.microsoft.com/office/word/2006/wordml" xmlns:wps="http://schemas.microsoft.com/office/word/2010/wordprocessingShape" mc:Ignorable="w14 w15 w16se wp14">
+<w:numbering xmlns:wpc="http://schemas.microsoft.com/office/word/2010/wordprocessingCanvas" xmlns:cx="http://schemas.microsoft.com/office/drawing/2014/chartex" xmlns:cx1="http://schemas.microsoft.com/office/drawing/2015/9/8/chartex" xmlns:cx2="http://schemas.microsoft.com/office/drawing/2015/10/21/chartex" xmlns:cx3="http://schemas.microsoft.com/office/drawing/2016/5/9/chartex" xmlns:cx4="http://schemas.microsoft.com/office/drawing/2016/5/10/chartex" xmlns:cx5="http://schemas.microsoft.com/office/drawing/2016/5/11/chartex" xmlns:cx6="http://schemas.microsoft.com/office/drawing/2016/5/12/chartex" xmlns:cx7="http://schemas.microsoft.com/office/drawing/2016/5/13/chartex" xmlns:cx8="http://schemas.microsoft.com/office/drawing/2016/5/14/chartex" xmlns:mc="http://schemas.openxmlformats.org/markup-compatibility/2006" xmlns:aink="http://schemas.microsoft.com/office/drawing/2016/ink" xmlns:am3d="http://schemas.microsoft.com/office/drawing/2017/model3d" xmlns:o="urn:schemas-microsoft-com:office:office" xmlns:r="http://schemas.openxmlformats.org/officeDocument/2006/relationships" xmlns:m="http://schemas.openxmlformats.org/officeDocument/2006/math" xmlns:v="urn:schemas-microsoft-com:vml" xmlns:wp14="http://schemas.microsoft.com/office/word/2010/wordprocessingDrawing" xmlns:wp="http://schemas.openxmlformats.org/drawingml/2006/wordprocessingDrawing" xmlns:w10="urn:schemas-microsoft-com:office:word" xmlns:w="http://schemas.openxmlformats.org/wordprocessingml/2006/main" xmlns:w14="http://schemas.microsoft.com/office/word/2010/wordml" xmlns:w15="http://schemas.microsoft.com/office/word/2012/wordml" xmlns:w16cid="http://schemas.microsoft.com/office/word/2016/wordml/cid" xmlns:w16se="http://schemas.microsoft.com/office/word/2015/wordml/symex" xmlns:wpg="http://schemas.microsoft.com/office/word/2010/wordprocessingGroup" xmlns:wpi="http://schemas.microsoft.com/office/word/2010/wordprocessingInk" xmlns:wne="http://schemas.microsoft.com/office/word/2006/wordml" xmlns:wps="http://schemas.microsoft.com/office/word/2010/wordprocessingShape" mc:Ignorable="w14 w15 w16se w16cid wp14">
   <w:abstractNum w:abstractNumId="0" w15:restartNumberingAfterBreak="0">
     <w:nsid w:val="1367000C"/>
     <w:multiLevelType w:val="multilevel"/>
@@ -4277,7 +4065,7 @@
 </file>
 
 <file path=word/styles.xml><?xml version="1.0" encoding="utf-8"?>
-<w:styles xmlns:mc="http://schemas.openxmlformats.org/markup-compatibility/2006" xmlns:r="http://schemas.openxmlformats.org/officeDocument/2006/relationships" xmlns:w="http://schemas.openxmlformats.org/wordprocessingml/2006/main" xmlns:w14="http://schemas.microsoft.com/office/word/2010/wordml" xmlns:w15="http://schemas.microsoft.com/office/word/2012/wordml" xmlns:w16se="http://schemas.microsoft.com/office/word/2015/wordml/symex" mc:Ignorable="w14 w15 w16se">
+<w:styles xmlns:mc="http://schemas.openxmlformats.org/markup-compatibility/2006" xmlns:r="http://schemas.openxmlformats.org/officeDocument/2006/relationships" xmlns:w="http://schemas.openxmlformats.org/wordprocessingml/2006/main" xmlns:w14="http://schemas.microsoft.com/office/word/2010/wordml" xmlns:w15="http://schemas.microsoft.com/office/word/2012/wordml" xmlns:w16cid="http://schemas.microsoft.com/office/word/2016/wordml/cid" xmlns:w16se="http://schemas.microsoft.com/office/word/2015/wordml/symex" mc:Ignorable="w14 w15 w16se w16cid">
   <w:docDefaults>
     <w:rPrDefault>
       <w:rPr>
@@ -4293,7 +4081,7 @@
       </w:pPr>
     </w:pPrDefault>
   </w:docDefaults>
-  <w:latentStyles w:defLockedState="0" w:defUIPriority="99" w:defSemiHidden="0" w:defUnhideWhenUsed="0" w:defQFormat="0" w:count="371">
+  <w:latentStyles w:defLockedState="0" w:defUIPriority="99" w:defSemiHidden="0" w:defUnhideWhenUsed="0" w:defQFormat="0" w:count="375">
     <w:lsdException w:name="Normal" w:uiPriority="0" w:qFormat="1"/>
     <w:lsdException w:name="heading 1" w:qFormat="1"/>
     <w:lsdException w:name="heading 2" w:semiHidden="1" w:unhideWhenUsed="1" w:qFormat="1"/>
@@ -4399,7 +4187,6 @@
     <w:lsdException w:name="HTML Sample" w:semiHidden="1" w:unhideWhenUsed="1"/>
     <w:lsdException w:name="HTML Typewriter" w:semiHidden="1" w:unhideWhenUsed="1"/>
     <w:lsdException w:name="HTML Variable" w:semiHidden="1" w:unhideWhenUsed="1"/>
-    <w:lsdException w:name="Normal Table" w:semiHidden="1" w:unhideWhenUsed="1"/>
     <w:lsdException w:name="annotation subject" w:semiHidden="1" w:unhideWhenUsed="1"/>
     <w:lsdException w:name="No List" w:semiHidden="1" w:unhideWhenUsed="1"/>
     <w:lsdException w:name="Outline List 1" w:semiHidden="1" w:unhideWhenUsed="1"/>
@@ -4443,10 +4230,8 @@
     <w:lsdException w:name="Table Elegant" w:semiHidden="1" w:unhideWhenUsed="1"/>
     <w:lsdException w:name="Table Professional" w:semiHidden="1" w:unhideWhenUsed="1"/>
     <w:lsdException w:name="Table Subtle 1" w:semiHidden="1" w:unhideWhenUsed="1"/>
-    <w:lsdException w:name="Table Subtle 2" w:semiHidden="1" w:unhideWhenUsed="1"/>
     <w:lsdException w:name="Table Web 1" w:semiHidden="1" w:unhideWhenUsed="1"/>
     <w:lsdException w:name="Table Web 2" w:semiHidden="1" w:unhideWhenUsed="1"/>
-    <w:lsdException w:name="Table Web 3" w:semiHidden="1" w:unhideWhenUsed="1"/>
     <w:lsdException w:name="Balloon Text" w:semiHidden="1" w:unhideWhenUsed="1"/>
     <w:lsdException w:name="Table Grid" w:uiPriority="39"/>
     <w:lsdException w:name="Table Theme" w:semiHidden="1" w:unhideWhenUsed="1"/>
@@ -4665,6 +4450,10 @@
     <w:lsdException w:name="List Table 5 Dark Accent 6" w:uiPriority="50"/>
     <w:lsdException w:name="List Table 6 Colorful Accent 6" w:uiPriority="51"/>
     <w:lsdException w:name="List Table 7 Colorful Accent 6" w:uiPriority="52"/>
+    <w:lsdException w:name="Mention" w:semiHidden="1" w:unhideWhenUsed="1"/>
+    <w:lsdException w:name="Smart Hyperlink" w:semiHidden="1" w:unhideWhenUsed="1"/>
+    <w:lsdException w:name="Hashtag" w:semiHidden="1" w:unhideWhenUsed="1"/>
+    <w:lsdException w:name="Unresolved Mention" w:semiHidden="1" w:unhideWhenUsed="1"/>
   </w:latentStyles>
   <w:style w:type="paragraph" w:default="1" w:styleId="Normal">
     <w:name w:val="Normal"/>
@@ -4686,7 +4475,7 @@
     </w:pPr>
     <w:rPr>
       <w:rFonts w:asciiTheme="majorHAnsi" w:eastAsiaTheme="majorEastAsia" w:hAnsiTheme="majorHAnsi" w:cstheme="majorBidi"/>
-      <w:color w:val="2F5496" w:themeColor="accent1" w:themeShade="BF"/>
+      <w:color w:val="C77C0E" w:themeColor="accent1" w:themeShade="BF"/>
       <w:sz w:val="32"/>
       <w:szCs w:val="32"/>
     </w:rPr>
@@ -4708,7 +4497,7 @@
     </w:pPr>
     <w:rPr>
       <w:rFonts w:asciiTheme="majorHAnsi" w:eastAsiaTheme="majorEastAsia" w:hAnsiTheme="majorHAnsi" w:cstheme="majorBidi"/>
-      <w:color w:val="2F5496" w:themeColor="accent1" w:themeShade="BF"/>
+      <w:color w:val="C77C0E" w:themeColor="accent1" w:themeShade="BF"/>
       <w:sz w:val="26"/>
       <w:szCs w:val="26"/>
     </w:rPr>
@@ -4730,7 +4519,7 @@
     </w:pPr>
     <w:rPr>
       <w:rFonts w:asciiTheme="majorHAnsi" w:eastAsiaTheme="majorEastAsia" w:hAnsiTheme="majorHAnsi" w:cstheme="majorBidi"/>
-      <w:color w:val="1F3763" w:themeColor="accent1" w:themeShade="7F"/>
+      <w:color w:val="845209" w:themeColor="accent1" w:themeShade="7F"/>
       <w:sz w:val="24"/>
       <w:szCs w:val="24"/>
     </w:rPr>
@@ -4881,6 +4670,7 @@
   <w:style w:type="character" w:default="1" w:styleId="Policepardfaut">
     <w:name w:val="Default Paragraph Font"/>
     <w:uiPriority w:val="1"/>
+    <w:semiHidden/>
     <w:unhideWhenUsed/>
   </w:style>
   <w:style w:type="table" w:default="1" w:styleId="TableauNormal">
@@ -4981,7 +4771,7 @@
     <w:rsid w:val="00BC2BF4"/>
     <w:rPr>
       <w:rFonts w:asciiTheme="majorHAnsi" w:eastAsiaTheme="majorEastAsia" w:hAnsiTheme="majorHAnsi" w:cstheme="majorBidi"/>
-      <w:color w:val="2F5496" w:themeColor="accent1" w:themeShade="BF"/>
+      <w:color w:val="C77C0E" w:themeColor="accent1" w:themeShade="BF"/>
       <w:sz w:val="32"/>
       <w:szCs w:val="32"/>
     </w:rPr>
@@ -4994,7 +4784,7 @@
     <w:rsid w:val="00BF1BB0"/>
     <w:rPr>
       <w:rFonts w:asciiTheme="majorHAnsi" w:eastAsiaTheme="majorEastAsia" w:hAnsiTheme="majorHAnsi" w:cstheme="majorBidi"/>
-      <w:color w:val="2F5496" w:themeColor="accent1" w:themeShade="BF"/>
+      <w:color w:val="C77C0E" w:themeColor="accent1" w:themeShade="BF"/>
       <w:sz w:val="26"/>
       <w:szCs w:val="26"/>
     </w:rPr>
@@ -5007,7 +4797,7 @@
     <w:rsid w:val="00F95435"/>
     <w:rPr>
       <w:rFonts w:asciiTheme="majorHAnsi" w:eastAsiaTheme="majorEastAsia" w:hAnsiTheme="majorHAnsi" w:cstheme="majorBidi"/>
-      <w:color w:val="1F3763" w:themeColor="accent1" w:themeShade="7F"/>
+      <w:color w:val="845209" w:themeColor="accent1" w:themeShade="7F"/>
       <w:sz w:val="24"/>
       <w:szCs w:val="24"/>
     </w:rPr>
@@ -5162,7 +4952,7 @@
     <w:unhideWhenUsed/>
     <w:rsid w:val="009853F9"/>
     <w:rPr>
-      <w:color w:val="0563C1" w:themeColor="hyperlink"/>
+      <w:color w:val="AD1F1F" w:themeColor="hyperlink"/>
       <w:u w:val="single"/>
     </w:rPr>
   </w:style>
@@ -5211,7 +5001,7 @@
 </file>
 
 <file path=word/glossary/document.xml><?xml version="1.0" encoding="utf-8"?>
-<w:glossaryDocument xmlns:wpc="http://schemas.microsoft.com/office/word/2010/wordprocessingCanvas" xmlns:cx="http://schemas.microsoft.com/office/drawing/2014/chartex" xmlns:cx1="http://schemas.microsoft.com/office/drawing/2015/9/8/chartex" xmlns:mc="http://schemas.openxmlformats.org/markup-compatibility/2006" xmlns:o="urn:schemas-microsoft-com:office:office" xmlns:r="http://schemas.openxmlformats.org/officeDocument/2006/relationships" xmlns:m="http://schemas.openxmlformats.org/officeDocument/2006/math" xmlns:v="urn:schemas-microsoft-com:vml" xmlns:wp14="http://schemas.microsoft.com/office/word/2010/wordprocessingDrawing" xmlns:wp="http://schemas.openxmlformats.org/drawingml/2006/wordprocessingDrawing" xmlns:w10="urn:schemas-microsoft-com:office:word" xmlns:w="http://schemas.openxmlformats.org/wordprocessingml/2006/main" xmlns:w14="http://schemas.microsoft.com/office/word/2010/wordml" xmlns:w15="http://schemas.microsoft.com/office/word/2012/wordml" xmlns:w16se="http://schemas.microsoft.com/office/word/2015/wordml/symex" xmlns:wpg="http://schemas.microsoft.com/office/word/2010/wordprocessingGroup" xmlns:wpi="http://schemas.microsoft.com/office/word/2010/wordprocessingInk" xmlns:wne="http://schemas.microsoft.com/office/word/2006/wordml" xmlns:wps="http://schemas.microsoft.com/office/word/2010/wordprocessingShape" mc:Ignorable="w14 w15 w16se wp14">
+<w:glossaryDocument xmlns:wpc="http://schemas.microsoft.com/office/word/2010/wordprocessingCanvas" xmlns:cx="http://schemas.microsoft.com/office/drawing/2014/chartex" xmlns:cx1="http://schemas.microsoft.com/office/drawing/2015/9/8/chartex" xmlns:cx2="http://schemas.microsoft.com/office/drawing/2015/10/21/chartex" xmlns:cx3="http://schemas.microsoft.com/office/drawing/2016/5/9/chartex" xmlns:cx4="http://schemas.microsoft.com/office/drawing/2016/5/10/chartex" xmlns:cx5="http://schemas.microsoft.com/office/drawing/2016/5/11/chartex" xmlns:cx6="http://schemas.microsoft.com/office/drawing/2016/5/12/chartex" xmlns:cx7="http://schemas.microsoft.com/office/drawing/2016/5/13/chartex" xmlns:cx8="http://schemas.microsoft.com/office/drawing/2016/5/14/chartex" xmlns:mc="http://schemas.openxmlformats.org/markup-compatibility/2006" xmlns:aink="http://schemas.microsoft.com/office/drawing/2016/ink" xmlns:am3d="http://schemas.microsoft.com/office/drawing/2017/model3d" xmlns:o="urn:schemas-microsoft-com:office:office" xmlns:r="http://schemas.openxmlformats.org/officeDocument/2006/relationships" xmlns:m="http://schemas.openxmlformats.org/officeDocument/2006/math" xmlns:v="urn:schemas-microsoft-com:vml" xmlns:wp14="http://schemas.microsoft.com/office/word/2010/wordprocessingDrawing" xmlns:wp="http://schemas.openxmlformats.org/drawingml/2006/wordprocessingDrawing" xmlns:w10="urn:schemas-microsoft-com:office:word" xmlns:w="http://schemas.openxmlformats.org/wordprocessingml/2006/main" xmlns:w14="http://schemas.microsoft.com/office/word/2010/wordml" xmlns:w15="http://schemas.microsoft.com/office/word/2012/wordml" xmlns:w16cid="http://schemas.microsoft.com/office/word/2016/wordml/cid" xmlns:w16se="http://schemas.microsoft.com/office/word/2015/wordml/symex" xmlns:wpg="http://schemas.microsoft.com/office/word/2010/wordprocessingGroup" xmlns:wpi="http://schemas.microsoft.com/office/word/2010/wordprocessingInk" xmlns:wne="http://schemas.microsoft.com/office/word/2006/wordml" xmlns:wps="http://schemas.microsoft.com/office/word/2010/wordprocessingShape" mc:Ignorable="w14 w15 w16se w16cid wp14">
   <w:docParts>
     <w:docPart>
       <w:docPartPr>
@@ -5235,7 +5025,7 @@
           </w:pPr>
           <w:r>
             <w:rPr>
-              <w:color w:val="2E74B5" w:themeColor="accent1" w:themeShade="BF"/>
+              <w:color w:val="2F5496" w:themeColor="accent1" w:themeShade="BF"/>
               <w:sz w:val="24"/>
               <w:szCs w:val="24"/>
             </w:rPr>
@@ -5267,7 +5057,7 @@
           <w:r>
             <w:rPr>
               <w:rFonts w:asciiTheme="majorHAnsi" w:eastAsiaTheme="majorEastAsia" w:hAnsiTheme="majorHAnsi" w:cstheme="majorBidi"/>
-              <w:color w:val="5B9BD5" w:themeColor="accent1"/>
+              <w:color w:val="4472C4" w:themeColor="accent1"/>
               <w:sz w:val="88"/>
               <w:szCs w:val="88"/>
             </w:rPr>
@@ -5298,7 +5088,7 @@
           </w:pPr>
           <w:r>
             <w:rPr>
-              <w:color w:val="5B9BD5" w:themeColor="accent1"/>
+              <w:color w:val="4472C4" w:themeColor="accent1"/>
               <w:sz w:val="28"/>
               <w:szCs w:val="28"/>
             </w:rPr>
@@ -5329,7 +5119,7 @@
           </w:pPr>
           <w:r>
             <w:rPr>
-              <w:color w:val="5B9BD5" w:themeColor="accent1"/>
+              <w:color w:val="4472C4" w:themeColor="accent1"/>
               <w:sz w:val="28"/>
               <w:szCs w:val="28"/>
             </w:rPr>
@@ -5343,7 +5133,7 @@
 </file>
 
 <file path=word/glossary/fontTable.xml><?xml version="1.0" encoding="utf-8"?>
-<w:fonts xmlns:mc="http://schemas.openxmlformats.org/markup-compatibility/2006" xmlns:r="http://schemas.openxmlformats.org/officeDocument/2006/relationships" xmlns:w="http://schemas.openxmlformats.org/wordprocessingml/2006/main" xmlns:w14="http://schemas.microsoft.com/office/word/2010/wordml" xmlns:w15="http://schemas.microsoft.com/office/word/2012/wordml" xmlns:w16se="http://schemas.microsoft.com/office/word/2015/wordml/symex" mc:Ignorable="w14 w15 w16se">
+<w:fonts xmlns:mc="http://schemas.openxmlformats.org/markup-compatibility/2006" xmlns:r="http://schemas.openxmlformats.org/officeDocument/2006/relationships" xmlns:w="http://schemas.openxmlformats.org/wordprocessingml/2006/main" xmlns:w14="http://schemas.microsoft.com/office/word/2010/wordml" xmlns:w15="http://schemas.microsoft.com/office/word/2012/wordml" xmlns:w16cid="http://schemas.microsoft.com/office/word/2016/wordml/cid" xmlns:w16se="http://schemas.microsoft.com/office/word/2015/wordml/symex" mc:Ignorable="w14 w15 w16se w16cid">
   <w:font w:name="Times New Roman">
     <w:panose1 w:val="02020603050405020304"/>
     <w:charset w:val="00"/>
@@ -5356,14 +5146,14 @@
     <w:charset w:val="00"/>
     <w:family w:val="swiss"/>
     <w:pitch w:val="variable"/>
-    <w:sig w:usb0="E00002FF" w:usb1="4000ACFF" w:usb2="00000001" w:usb3="00000000" w:csb0="0000019F" w:csb1="00000000"/>
+    <w:sig w:usb0="E0002AFF" w:usb1="4000ACFF" w:usb2="00000001" w:usb3="00000000" w:csb0="000001FF" w:csb1="00000000"/>
   </w:font>
   <w:font w:name="Calibri Light">
     <w:panose1 w:val="020F0302020204030204"/>
     <w:charset w:val="00"/>
     <w:family w:val="swiss"/>
     <w:pitch w:val="variable"/>
-    <w:sig w:usb0="A00002EF" w:usb1="4000207B" w:usb2="00000000" w:usb3="00000000" w:csb0="0000019F" w:csb1="00000000"/>
+    <w:sig w:usb0="A0002AEF" w:usb1="4000207B" w:usb2="00000000" w:usb3="00000000" w:csb0="000001FF" w:csb1="00000000"/>
   </w:font>
   <w:font w:name="SimSun">
     <w:altName w:val="宋体"/>
@@ -5385,13 +5175,13 @@
     <w:charset w:val="00"/>
     <w:family w:val="swiss"/>
     <w:pitch w:val="variable"/>
-    <w:sig w:usb0="E10022FF" w:usb1="C000E47F" w:usb2="00000029" w:usb3="00000000" w:csb0="000001DF" w:csb1="00000000"/>
+    <w:sig w:usb0="E1002AFF" w:usb1="C000E47F" w:usb2="00000029" w:usb3="00000000" w:csb0="000001FF" w:csb1="00000000"/>
   </w:font>
 </w:fonts>
 </file>
 
 <file path=word/glossary/settings.xml><?xml version="1.0" encoding="utf-8"?>
-<w:settings xmlns:mc="http://schemas.openxmlformats.org/markup-compatibility/2006" xmlns:o="urn:schemas-microsoft-com:office:office" xmlns:r="http://schemas.openxmlformats.org/officeDocument/2006/relationships" xmlns:m="http://schemas.openxmlformats.org/officeDocument/2006/math" xmlns:v="urn:schemas-microsoft-com:vml" xmlns:w10="urn:schemas-microsoft-com:office:word" xmlns:w="http://schemas.openxmlformats.org/wordprocessingml/2006/main" xmlns:w14="http://schemas.microsoft.com/office/word/2010/wordml" xmlns:w15="http://schemas.microsoft.com/office/word/2012/wordml" xmlns:w16se="http://schemas.microsoft.com/office/word/2015/wordml/symex" xmlns:sl="http://schemas.openxmlformats.org/schemaLibrary/2006/main" mc:Ignorable="w14 w15 w16se">
+<w:settings xmlns:mc="http://schemas.openxmlformats.org/markup-compatibility/2006" xmlns:o="urn:schemas-microsoft-com:office:office" xmlns:r="http://schemas.openxmlformats.org/officeDocument/2006/relationships" xmlns:m="http://schemas.openxmlformats.org/officeDocument/2006/math" xmlns:v="urn:schemas-microsoft-com:vml" xmlns:w10="urn:schemas-microsoft-com:office:word" xmlns:w="http://schemas.openxmlformats.org/wordprocessingml/2006/main" xmlns:w14="http://schemas.microsoft.com/office/word/2010/wordml" xmlns:w15="http://schemas.microsoft.com/office/word/2012/wordml" xmlns:w16cid="http://schemas.microsoft.com/office/word/2016/wordml/cid" xmlns:w16se="http://schemas.microsoft.com/office/word/2015/wordml/symex" xmlns:sl="http://schemas.openxmlformats.org/schemaLibrary/2006/main" mc:Ignorable="w14 w15 w16se w16cid">
   <w:view w:val="normal"/>
   <w:defaultTabStop w:val="708"/>
   <w:hyphenationZone w:val="425"/>
@@ -5403,11 +5193,13 @@
     <w:compatSetting w:name="enableOpenTypeFeatures" w:uri="http://schemas.microsoft.com/office/word" w:val="1"/>
     <w:compatSetting w:name="doNotFlipMirrorIndents" w:uri="http://schemas.microsoft.com/office/word" w:val="1"/>
     <w:compatSetting w:name="differentiateMultirowTableHeaders" w:uri="http://schemas.microsoft.com/office/word" w:val="1"/>
+    <w:compatSetting w:name="useWord2013TrackBottomHyphenation" w:uri="http://schemas.microsoft.com/office/word" w:val="1"/>
   </w:compat>
   <w:rsids>
     <w:rsidRoot w:val="00E67BC0"/>
     <w:rsid w:val="0047024C"/>
     <w:rsid w:val="00773422"/>
+    <w:rsid w:val="00892088"/>
     <w:rsid w:val="009B71F0"/>
     <w:rsid w:val="00E67BC0"/>
   </w:rsids>
@@ -5433,7 +5225,7 @@
 </file>
 
 <file path=word/glossary/styles.xml><?xml version="1.0" encoding="utf-8"?>
-<w:styles xmlns:mc="http://schemas.openxmlformats.org/markup-compatibility/2006" xmlns:r="http://schemas.openxmlformats.org/officeDocument/2006/relationships" xmlns:w="http://schemas.openxmlformats.org/wordprocessingml/2006/main" xmlns:w14="http://schemas.microsoft.com/office/word/2010/wordml" xmlns:w15="http://schemas.microsoft.com/office/word/2012/wordml" xmlns:w16se="http://schemas.microsoft.com/office/word/2015/wordml/symex" mc:Ignorable="w14 w15 w16se">
+<w:styles xmlns:mc="http://schemas.openxmlformats.org/markup-compatibility/2006" xmlns:r="http://schemas.openxmlformats.org/officeDocument/2006/relationships" xmlns:w="http://schemas.openxmlformats.org/wordprocessingml/2006/main" xmlns:w14="http://schemas.microsoft.com/office/word/2010/wordml" xmlns:w15="http://schemas.microsoft.com/office/word/2012/wordml" xmlns:w16cid="http://schemas.microsoft.com/office/word/2016/wordml/cid" xmlns:w16se="http://schemas.microsoft.com/office/word/2015/wordml/symex" mc:Ignorable="w14 w15 w16se w16cid">
   <w:docDefaults>
     <w:rPrDefault>
       <w:rPr>
@@ -5449,7 +5241,7 @@
       </w:pPr>
     </w:pPrDefault>
   </w:docDefaults>
-  <w:latentStyles w:defLockedState="0" w:defUIPriority="99" w:defSemiHidden="0" w:defUnhideWhenUsed="0" w:defQFormat="0" w:count="371">
+  <w:latentStyles w:defLockedState="0" w:defUIPriority="99" w:defSemiHidden="0" w:defUnhideWhenUsed="0" w:defQFormat="0" w:count="375">
     <w:lsdException w:name="Normal" w:uiPriority="0" w:qFormat="1"/>
     <w:lsdException w:name="heading 1" w:uiPriority="9" w:qFormat="1"/>
     <w:lsdException w:name="heading 2" w:semiHidden="1" w:uiPriority="9" w:unhideWhenUsed="1" w:qFormat="1"/>
@@ -5555,7 +5347,6 @@
     <w:lsdException w:name="HTML Sample" w:semiHidden="1" w:unhideWhenUsed="1"/>
     <w:lsdException w:name="HTML Typewriter" w:semiHidden="1" w:unhideWhenUsed="1"/>
     <w:lsdException w:name="HTML Variable" w:semiHidden="1" w:unhideWhenUsed="1"/>
-    <w:lsdException w:name="Normal Table" w:semiHidden="1" w:unhideWhenUsed="1"/>
     <w:lsdException w:name="annotation subject" w:semiHidden="1" w:unhideWhenUsed="1"/>
     <w:lsdException w:name="No List" w:semiHidden="1" w:unhideWhenUsed="1"/>
     <w:lsdException w:name="Outline List 1" w:semiHidden="1" w:unhideWhenUsed="1"/>
@@ -5599,10 +5390,8 @@
     <w:lsdException w:name="Table Elegant" w:semiHidden="1" w:unhideWhenUsed="1"/>
     <w:lsdException w:name="Table Professional" w:semiHidden="1" w:unhideWhenUsed="1"/>
     <w:lsdException w:name="Table Subtle 1" w:semiHidden="1" w:unhideWhenUsed="1"/>
-    <w:lsdException w:name="Table Subtle 2" w:semiHidden="1" w:unhideWhenUsed="1"/>
     <w:lsdException w:name="Table Web 1" w:semiHidden="1" w:unhideWhenUsed="1"/>
     <w:lsdException w:name="Table Web 2" w:semiHidden="1" w:unhideWhenUsed="1"/>
-    <w:lsdException w:name="Table Web 3" w:semiHidden="1" w:unhideWhenUsed="1"/>
     <w:lsdException w:name="Balloon Text" w:semiHidden="1" w:unhideWhenUsed="1"/>
     <w:lsdException w:name="Table Grid" w:uiPriority="39"/>
     <w:lsdException w:name="Table Theme" w:semiHidden="1" w:unhideWhenUsed="1"/>
@@ -5821,6 +5610,10 @@
     <w:lsdException w:name="List Table 5 Dark Accent 6" w:uiPriority="50"/>
     <w:lsdException w:name="List Table 6 Colorful Accent 6" w:uiPriority="51"/>
     <w:lsdException w:name="List Table 7 Colorful Accent 6" w:uiPriority="52"/>
+    <w:lsdException w:name="Mention" w:semiHidden="1" w:unhideWhenUsed="1"/>
+    <w:lsdException w:name="Smart Hyperlink" w:semiHidden="1" w:unhideWhenUsed="1"/>
+    <w:lsdException w:name="Hashtag" w:semiHidden="1" w:unhideWhenUsed="1"/>
+    <w:lsdException w:name="Unresolved Mention" w:semiHidden="1" w:unhideWhenUsed="1"/>
   </w:latentStyles>
   <w:style w:type="paragraph" w:default="1" w:styleId="Normal">
     <w:name w:val="Normal"/>
@@ -5885,7 +5678,7 @@
 </file>
 
 <file path=word/glossary/webSettings.xml><?xml version="1.0" encoding="utf-8"?>
-<w:webSettings xmlns:mc="http://schemas.openxmlformats.org/markup-compatibility/2006" xmlns:r="http://schemas.openxmlformats.org/officeDocument/2006/relationships" xmlns:w="http://schemas.openxmlformats.org/wordprocessingml/2006/main" xmlns:w14="http://schemas.microsoft.com/office/word/2010/wordml" xmlns:w15="http://schemas.microsoft.com/office/word/2012/wordml" xmlns:w16se="http://schemas.microsoft.com/office/word/2015/wordml/symex" mc:Ignorable="w14 w15 w16se">
+<w:webSettings xmlns:mc="http://schemas.openxmlformats.org/markup-compatibility/2006" xmlns:r="http://schemas.openxmlformats.org/officeDocument/2006/relationships" xmlns:w="http://schemas.openxmlformats.org/wordprocessingml/2006/main" xmlns:w14="http://schemas.microsoft.com/office/word/2010/wordml" xmlns:w15="http://schemas.microsoft.com/office/word/2012/wordml" xmlns:w16cid="http://schemas.microsoft.com/office/word/2016/wordml/cid" xmlns:w16se="http://schemas.microsoft.com/office/word/2015/wordml/symex" mc:Ignorable="w14 w15 w16se w16cid">
   <w:optimizeForBrowser/>
   <w:allowPNG/>
 </w:webSettings>
@@ -5894,7 +5687,7 @@
 <file path=word/theme/theme1.xml><?xml version="1.0" encoding="utf-8"?>
 <a:theme xmlns:a="http://schemas.openxmlformats.org/drawingml/2006/main" name="Thème Office">
   <a:themeElements>
-    <a:clrScheme name="Office">
+    <a:clrScheme name="Jaune orange">
       <a:dk1>
         <a:sysClr val="windowText" lastClr="000000"/>
       </a:dk1>
@@ -5902,34 +5695,34 @@
         <a:sysClr val="window" lastClr="FFFFFF"/>
       </a:lt1>
       <a:dk2>
-        <a:srgbClr val="44546A"/>
+        <a:srgbClr val="4E3B30"/>
       </a:dk2>
       <a:lt2>
-        <a:srgbClr val="E7E6E6"/>
+        <a:srgbClr val="FBEEC9"/>
       </a:lt2>
       <a:accent1>
-        <a:srgbClr val="4472C4"/>
+        <a:srgbClr val="F0A22E"/>
       </a:accent1>
       <a:accent2>
-        <a:srgbClr val="ED7D31"/>
+        <a:srgbClr val="A5644E"/>
       </a:accent2>
       <a:accent3>
-        <a:srgbClr val="A5A5A5"/>
+        <a:srgbClr val="B58B80"/>
       </a:accent3>
       <a:accent4>
-        <a:srgbClr val="FFC000"/>
+        <a:srgbClr val="C3986D"/>
       </a:accent4>
       <a:accent5>
-        <a:srgbClr val="5B9BD5"/>
+        <a:srgbClr val="A19574"/>
       </a:accent5>
       <a:accent6>
-        <a:srgbClr val="70AD47"/>
+        <a:srgbClr val="C17529"/>
       </a:accent6>
       <a:hlink>
-        <a:srgbClr val="0563C1"/>
+        <a:srgbClr val="AD1F1F"/>
       </a:hlink>
       <a:folHlink>
-        <a:srgbClr val="954F72"/>
+        <a:srgbClr val="FFC42F"/>
       </a:folHlink>
     </a:clrScheme>
     <a:fontScheme name="Office">
@@ -6210,7 +6003,7 @@
 </file>
 
 <file path=customXml/itemProps2.xml><?xml version="1.0" encoding="utf-8"?>
-<ds:datastoreItem xmlns:ds="http://schemas.openxmlformats.org/officeDocument/2006/customXml" ds:itemID="{43ABA8BD-3E9C-4F1B-82DB-8F1B6CF879FC}">
+<ds:datastoreItem xmlns:ds="http://schemas.openxmlformats.org/officeDocument/2006/customXml" ds:itemID="{32C2CB0B-FE4E-431C-8066-58FD919625F4}">
   <ds:schemaRefs>
     <ds:schemaRef ds:uri="http://schemas.openxmlformats.org/officeDocument/2006/bibliography"/>
   </ds:schemaRefs>

</xml_diff>